<commit_message>
Repo Cleanup of files & folders
</commit_message>
<xml_diff>
--- a/submissions/Phase 4/w1742104_Phase4.docx
+++ b/submissions/Phase 4/w1742104_Phase4.docx
@@ -195,8 +195,6 @@
           <w:lang w:val="en-US" w:eastAsia="en-GB"/>
         </w:rPr>
       </w:pPr>
-      <w:bookmarkStart w:id="0" w:name="_GoBack"/>
-      <w:bookmarkEnd w:id="0"/>
     </w:p>
     <w:p>
       <w:pPr>
@@ -720,6 +718,8 @@
           <w:r>
             <w:t>Contents</w:t>
           </w:r>
+          <w:bookmarkStart w:id="0" w:name="_GoBack"/>
+          <w:bookmarkEnd w:id="0"/>
         </w:p>
         <w:p>
           <w:pPr>
@@ -744,7 +744,7 @@
           <w:r>
             <w:fldChar w:fldCharType="separate"/>
           </w:r>
-          <w:hyperlink w:anchor="_Toc26106121" w:history="1">
+          <w:hyperlink w:anchor="_Toc26186907" w:history="1">
             <w:r>
               <w:rPr>
                 <w:rStyle w:val="Hyperlink"/>
@@ -773,7 +773,7 @@
                 <w:noProof/>
                 <w:webHidden/>
               </w:rPr>
-              <w:instrText xml:space="preserve"> PAGEREF _Toc26106121 \h </w:instrText>
+              <w:instrText xml:space="preserve"> PAGEREF _Toc26186907 \h </w:instrText>
             </w:r>
             <w:r>
               <w:rPr>
@@ -818,7 +818,7 @@
               <w:lang w:eastAsia="en-GB"/>
             </w:rPr>
           </w:pPr>
-          <w:hyperlink w:anchor="_Toc26106122" w:history="1">
+          <w:hyperlink w:anchor="_Toc26186908" w:history="1">
             <w:r>
               <w:rPr>
                 <w:rStyle w:val="Hyperlink"/>
@@ -846,7 +846,7 @@
                 <w:noProof/>
                 <w:webHidden/>
               </w:rPr>
-              <w:instrText xml:space="preserve"> PAGEREF _Toc26106122 \h </w:instrText>
+              <w:instrText xml:space="preserve"> PAGEREF _Toc26186908 \h </w:instrText>
             </w:r>
             <w:r>
               <w:rPr>
@@ -891,7 +891,7 @@
               <w:lang w:eastAsia="en-GB"/>
             </w:rPr>
           </w:pPr>
-          <w:hyperlink w:anchor="_Toc26106123" w:history="1">
+          <w:hyperlink w:anchor="_Toc26186909" w:history="1">
             <w:r>
               <w:rPr>
                 <w:rStyle w:val="Hyperlink"/>
@@ -919,7 +919,7 @@
                 <w:noProof/>
                 <w:webHidden/>
               </w:rPr>
-              <w:instrText xml:space="preserve"> PAGEREF _Toc26106123 \h </w:instrText>
+              <w:instrText xml:space="preserve"> PAGEREF _Toc26186909 \h </w:instrText>
             </w:r>
             <w:r>
               <w:rPr>
@@ -964,7 +964,7 @@
               <w:lang w:eastAsia="en-GB"/>
             </w:rPr>
           </w:pPr>
-          <w:hyperlink w:anchor="_Toc26106124" w:history="1">
+          <w:hyperlink w:anchor="_Toc26186910" w:history="1">
             <w:r>
               <w:rPr>
                 <w:rStyle w:val="Hyperlink"/>
@@ -991,7 +991,7 @@
                 <w:noProof/>
                 <w:webHidden/>
               </w:rPr>
-              <w:instrText xml:space="preserve"> PAGEREF _Toc26106124 \h </w:instrText>
+              <w:instrText xml:space="preserve"> PAGEREF _Toc26186910 \h </w:instrText>
             </w:r>
             <w:r>
               <w:rPr>
@@ -1036,13 +1036,13 @@
               <w:lang w:eastAsia="en-GB"/>
             </w:rPr>
           </w:pPr>
-          <w:hyperlink w:anchor="_Toc26106125" w:history="1">
+          <w:hyperlink w:anchor="_Toc26186911" w:history="1">
             <w:r>
               <w:rPr>
                 <w:rStyle w:val="Hyperlink"/>
                 <w:noProof/>
               </w:rPr>
-              <w:t>build.gradle</w:t>
+              <w:t>Gradle Build File</w:t>
             </w:r>
             <w:r>
               <w:rPr>
@@ -1063,7 +1063,7 @@
                 <w:noProof/>
                 <w:webHidden/>
               </w:rPr>
-              <w:instrText xml:space="preserve"> PAGEREF _Toc26106125 \h </w:instrText>
+              <w:instrText xml:space="preserve"> PAGEREF _Toc26186911 \h </w:instrText>
             </w:r>
             <w:r>
               <w:rPr>
@@ -1108,7 +1108,7 @@
               <w:lang w:eastAsia="en-GB"/>
             </w:rPr>
           </w:pPr>
-          <w:hyperlink w:anchor="_Toc26106126" w:history="1">
+          <w:hyperlink w:anchor="_Toc26186912" w:history="1">
             <w:r>
               <w:rPr>
                 <w:rStyle w:val="Hyperlink"/>
@@ -1135,7 +1135,7 @@
                 <w:noProof/>
                 <w:webHidden/>
               </w:rPr>
-              <w:instrText xml:space="preserve"> PAGEREF _Toc26106126 \h </w:instrText>
+              <w:instrText xml:space="preserve"> PAGEREF _Toc26186912 \h </w:instrText>
             </w:r>
             <w:r>
               <w:rPr>
@@ -1180,7 +1180,7 @@
               <w:lang w:eastAsia="en-GB"/>
             </w:rPr>
           </w:pPr>
-          <w:hyperlink w:anchor="_Toc26106127" w:history="1">
+          <w:hyperlink w:anchor="_Toc26186913" w:history="1">
             <w:r>
               <w:rPr>
                 <w:rStyle w:val="Hyperlink"/>
@@ -1207,7 +1207,7 @@
                 <w:noProof/>
                 <w:webHidden/>
               </w:rPr>
-              <w:instrText xml:space="preserve"> PAGEREF _Toc26106127 \h </w:instrText>
+              <w:instrText xml:space="preserve"> PAGEREF _Toc26186913 \h </w:instrText>
             </w:r>
             <w:r>
               <w:rPr>
@@ -1252,7 +1252,7 @@
               <w:lang w:eastAsia="en-GB"/>
             </w:rPr>
           </w:pPr>
-          <w:hyperlink w:anchor="_Toc26106128" w:history="1">
+          <w:hyperlink w:anchor="_Toc26186914" w:history="1">
             <w:r>
               <w:rPr>
                 <w:rStyle w:val="Hyperlink"/>
@@ -1279,7 +1279,7 @@
                 <w:noProof/>
                 <w:webHidden/>
               </w:rPr>
-              <w:instrText xml:space="preserve"> PAGEREF _Toc26106128 \h </w:instrText>
+              <w:instrText xml:space="preserve"> PAGEREF _Toc26186914 \h </w:instrText>
             </w:r>
             <w:r>
               <w:rPr>
@@ -1324,7 +1324,7 @@
               <w:lang w:eastAsia="en-GB"/>
             </w:rPr>
           </w:pPr>
-          <w:hyperlink w:anchor="_Toc26106129" w:history="1">
+          <w:hyperlink w:anchor="_Toc26186915" w:history="1">
             <w:r>
               <w:rPr>
                 <w:rStyle w:val="Hyperlink"/>
@@ -1351,7 +1351,7 @@
                 <w:noProof/>
                 <w:webHidden/>
               </w:rPr>
-              <w:instrText xml:space="preserve"> PAGEREF _Toc26106129 \h </w:instrText>
+              <w:instrText xml:space="preserve"> PAGEREF _Toc26186915 \h </w:instrText>
             </w:r>
             <w:r>
               <w:rPr>
@@ -1396,7 +1396,7 @@
               <w:lang w:eastAsia="en-GB"/>
             </w:rPr>
           </w:pPr>
-          <w:hyperlink w:anchor="_Toc26106130" w:history="1">
+          <w:hyperlink w:anchor="_Toc26186916" w:history="1">
             <w:r>
               <w:rPr>
                 <w:rStyle w:val="Hyperlink"/>
@@ -1423,7 +1423,7 @@
                 <w:noProof/>
                 <w:webHidden/>
               </w:rPr>
-              <w:instrText xml:space="preserve"> PAGEREF _Toc26106130 \h </w:instrText>
+              <w:instrText xml:space="preserve"> PAGEREF _Toc26186916 \h </w:instrText>
             </w:r>
             <w:r>
               <w:rPr>
@@ -1468,7 +1468,7 @@
               <w:lang w:eastAsia="en-GB"/>
             </w:rPr>
           </w:pPr>
-          <w:hyperlink w:anchor="_Toc26106131" w:history="1">
+          <w:hyperlink w:anchor="_Toc26186917" w:history="1">
             <w:r>
               <w:rPr>
                 <w:rStyle w:val="Hyperlink"/>
@@ -1495,7 +1495,7 @@
                 <w:noProof/>
                 <w:webHidden/>
               </w:rPr>
-              <w:instrText xml:space="preserve"> PAGEREF _Toc26106131 \h </w:instrText>
+              <w:instrText xml:space="preserve"> PAGEREF _Toc26186917 \h </w:instrText>
             </w:r>
             <w:r>
               <w:rPr>
@@ -1540,13 +1540,13 @@
               <w:lang w:eastAsia="en-GB"/>
             </w:rPr>
           </w:pPr>
-          <w:hyperlink w:anchor="_Toc26106132" w:history="1">
+          <w:hyperlink w:anchor="_Toc26186918" w:history="1">
             <w:r>
               <w:rPr>
                 <w:rStyle w:val="Hyperlink"/>
                 <w:noProof/>
               </w:rPr>
-              <w:t>Model</w:t>
+              <w:t>Model - Package</w:t>
             </w:r>
             <w:r>
               <w:rPr>
@@ -1567,7 +1567,7 @@
                 <w:noProof/>
                 <w:webHidden/>
               </w:rPr>
-              <w:instrText xml:space="preserve"> PAGEREF _Toc26106132 \h </w:instrText>
+              <w:instrText xml:space="preserve"> PAGEREF _Toc26186918 \h </w:instrText>
             </w:r>
             <w:r>
               <w:rPr>
@@ -1612,7 +1612,7 @@
               <w:lang w:eastAsia="en-GB"/>
             </w:rPr>
           </w:pPr>
-          <w:hyperlink w:anchor="_Toc26106133" w:history="1">
+          <w:hyperlink w:anchor="_Toc26186919" w:history="1">
             <w:r>
               <w:rPr>
                 <w:rStyle w:val="Hyperlink"/>
@@ -1639,7 +1639,7 @@
                 <w:noProof/>
                 <w:webHidden/>
               </w:rPr>
-              <w:instrText xml:space="preserve"> PAGEREF _Toc26106133 \h </w:instrText>
+              <w:instrText xml:space="preserve"> PAGEREF _Toc26186919 \h </w:instrText>
             </w:r>
             <w:r>
               <w:rPr>
@@ -1684,7 +1684,7 @@
               <w:lang w:eastAsia="en-GB"/>
             </w:rPr>
           </w:pPr>
-          <w:hyperlink w:anchor="_Toc26106134" w:history="1">
+          <w:hyperlink w:anchor="_Toc26186920" w:history="1">
             <w:r>
               <w:rPr>
                 <w:rStyle w:val="Hyperlink"/>
@@ -1711,7 +1711,7 @@
                 <w:noProof/>
                 <w:webHidden/>
               </w:rPr>
-              <w:instrText xml:space="preserve"> PAGEREF _Toc26106134 \h </w:instrText>
+              <w:instrText xml:space="preserve"> PAGEREF _Toc26186920 \h </w:instrText>
             </w:r>
             <w:r>
               <w:rPr>
@@ -1756,7 +1756,7 @@
               <w:lang w:eastAsia="en-GB"/>
             </w:rPr>
           </w:pPr>
-          <w:hyperlink w:anchor="_Toc26106135" w:history="1">
+          <w:hyperlink w:anchor="_Toc26186921" w:history="1">
             <w:r>
               <w:rPr>
                 <w:rStyle w:val="Hyperlink"/>
@@ -1783,7 +1783,7 @@
                 <w:noProof/>
                 <w:webHidden/>
               </w:rPr>
-              <w:instrText xml:space="preserve"> PAGEREF _Toc26106135 \h </w:instrText>
+              <w:instrText xml:space="preserve"> PAGEREF _Toc26186921 \h </w:instrText>
             </w:r>
             <w:r>
               <w:rPr>
@@ -1828,7 +1828,7 @@
               <w:lang w:eastAsia="en-GB"/>
             </w:rPr>
           </w:pPr>
-          <w:hyperlink w:anchor="_Toc26106136" w:history="1">
+          <w:hyperlink w:anchor="_Toc26186922" w:history="1">
             <w:r>
               <w:rPr>
                 <w:rStyle w:val="Hyperlink"/>
@@ -1855,7 +1855,7 @@
                 <w:noProof/>
                 <w:webHidden/>
               </w:rPr>
-              <w:instrText xml:space="preserve"> PAGEREF _Toc26106136 \h </w:instrText>
+              <w:instrText xml:space="preserve"> PAGEREF _Toc26186922 \h </w:instrText>
             </w:r>
             <w:r>
               <w:rPr>
@@ -1900,7 +1900,7 @@
               <w:lang w:eastAsia="en-GB"/>
             </w:rPr>
           </w:pPr>
-          <w:hyperlink w:anchor="_Toc26106137" w:history="1">
+          <w:hyperlink w:anchor="_Toc26186923" w:history="1">
             <w:r>
               <w:rPr>
                 <w:rStyle w:val="Hyperlink"/>
@@ -1927,7 +1927,7 @@
                 <w:noProof/>
                 <w:webHidden/>
               </w:rPr>
-              <w:instrText xml:space="preserve"> PAGEREF _Toc26106137 \h </w:instrText>
+              <w:instrText xml:space="preserve"> PAGEREF _Toc26186923 \h </w:instrText>
             </w:r>
             <w:r>
               <w:rPr>
@@ -1972,13 +1972,13 @@
               <w:lang w:eastAsia="en-GB"/>
             </w:rPr>
           </w:pPr>
-          <w:hyperlink w:anchor="_Toc26106138" w:history="1">
+          <w:hyperlink w:anchor="_Toc26186924" w:history="1">
             <w:r>
               <w:rPr>
                 <w:rStyle w:val="Hyperlink"/>
                 <w:noProof/>
               </w:rPr>
-              <w:t>View</w:t>
+              <w:t>View - Package</w:t>
             </w:r>
             <w:r>
               <w:rPr>
@@ -1999,7 +1999,7 @@
                 <w:noProof/>
                 <w:webHidden/>
               </w:rPr>
-              <w:instrText xml:space="preserve"> PAGEREF _Toc26106138 \h </w:instrText>
+              <w:instrText xml:space="preserve"> PAGEREF _Toc26186924 \h </w:instrText>
             </w:r>
             <w:r>
               <w:rPr>
@@ -2044,7 +2044,7 @@
               <w:lang w:eastAsia="en-GB"/>
             </w:rPr>
           </w:pPr>
-          <w:hyperlink w:anchor="_Toc26106139" w:history="1">
+          <w:hyperlink w:anchor="_Toc26186925" w:history="1">
             <w:r>
               <w:rPr>
                 <w:rStyle w:val="Hyperlink"/>
@@ -2071,7 +2071,7 @@
                 <w:noProof/>
                 <w:webHidden/>
               </w:rPr>
-              <w:instrText xml:space="preserve"> PAGEREF _Toc26106139 \h </w:instrText>
+              <w:instrText xml:space="preserve"> PAGEREF _Toc26186925 \h </w:instrText>
             </w:r>
             <w:r>
               <w:rPr>
@@ -2116,7 +2116,7 @@
               <w:lang w:eastAsia="en-GB"/>
             </w:rPr>
           </w:pPr>
-          <w:hyperlink w:anchor="_Toc26106140" w:history="1">
+          <w:hyperlink w:anchor="_Toc26186926" w:history="1">
             <w:r>
               <w:rPr>
                 <w:rStyle w:val="Hyperlink"/>
@@ -2143,7 +2143,7 @@
                 <w:noProof/>
                 <w:webHidden/>
               </w:rPr>
-              <w:instrText xml:space="preserve"> PAGEREF _Toc26106140 \h </w:instrText>
+              <w:instrText xml:space="preserve"> PAGEREF _Toc26186926 \h </w:instrText>
             </w:r>
             <w:r>
               <w:rPr>
@@ -2188,7 +2188,7 @@
               <w:lang w:eastAsia="en-GB"/>
             </w:rPr>
           </w:pPr>
-          <w:hyperlink w:anchor="_Toc26106141" w:history="1">
+          <w:hyperlink w:anchor="_Toc26186927" w:history="1">
             <w:r>
               <w:rPr>
                 <w:rStyle w:val="Hyperlink"/>
@@ -2215,7 +2215,7 @@
                 <w:noProof/>
                 <w:webHidden/>
               </w:rPr>
-              <w:instrText xml:space="preserve"> PAGEREF _Toc26106141 \h </w:instrText>
+              <w:instrText xml:space="preserve"> PAGEREF _Toc26186927 \h </w:instrText>
             </w:r>
             <w:r>
               <w:rPr>
@@ -2260,7 +2260,7 @@
               <w:lang w:eastAsia="en-GB"/>
             </w:rPr>
           </w:pPr>
-          <w:hyperlink w:anchor="_Toc26106142" w:history="1">
+          <w:hyperlink w:anchor="_Toc26186928" w:history="1">
             <w:r>
               <w:rPr>
                 <w:rStyle w:val="Hyperlink"/>
@@ -2287,7 +2287,7 @@
                 <w:noProof/>
                 <w:webHidden/>
               </w:rPr>
-              <w:instrText xml:space="preserve"> PAGEREF _Toc26106142 \h </w:instrText>
+              <w:instrText xml:space="preserve"> PAGEREF _Toc26186928 \h </w:instrText>
             </w:r>
             <w:r>
               <w:rPr>
@@ -2332,7 +2332,7 @@
               <w:lang w:eastAsia="en-GB"/>
             </w:rPr>
           </w:pPr>
-          <w:hyperlink w:anchor="_Toc26106143" w:history="1">
+          <w:hyperlink w:anchor="_Toc26186929" w:history="1">
             <w:r>
               <w:rPr>
                 <w:rStyle w:val="Hyperlink"/>
@@ -2359,7 +2359,7 @@
                 <w:noProof/>
                 <w:webHidden/>
               </w:rPr>
-              <w:instrText xml:space="preserve"> PAGEREF _Toc26106143 \h </w:instrText>
+              <w:instrText xml:space="preserve"> PAGEREF _Toc26186929 \h </w:instrText>
             </w:r>
             <w:r>
               <w:rPr>
@@ -2404,7 +2404,7 @@
               <w:lang w:eastAsia="en-GB"/>
             </w:rPr>
           </w:pPr>
-          <w:hyperlink w:anchor="_Toc26106144" w:history="1">
+          <w:hyperlink w:anchor="_Toc26186930" w:history="1">
             <w:r>
               <w:rPr>
                 <w:rStyle w:val="Hyperlink"/>
@@ -2431,7 +2431,7 @@
                 <w:noProof/>
                 <w:webHidden/>
               </w:rPr>
-              <w:instrText xml:space="preserve"> PAGEREF _Toc26106144 \h </w:instrText>
+              <w:instrText xml:space="preserve"> PAGEREF _Toc26186930 \h </w:instrText>
             </w:r>
             <w:r>
               <w:rPr>
@@ -2476,7 +2476,7 @@
               <w:lang w:eastAsia="en-GB"/>
             </w:rPr>
           </w:pPr>
-          <w:hyperlink w:anchor="_Toc26106145" w:history="1">
+          <w:hyperlink w:anchor="_Toc26186931" w:history="1">
             <w:r>
               <w:rPr>
                 <w:rStyle w:val="Hyperlink"/>
@@ -2503,7 +2503,7 @@
                 <w:noProof/>
                 <w:webHidden/>
               </w:rPr>
-              <w:instrText xml:space="preserve"> PAGEREF _Toc26106145 \h </w:instrText>
+              <w:instrText xml:space="preserve"> PAGEREF _Toc26186931 \h </w:instrText>
             </w:r>
             <w:r>
               <w:rPr>
@@ -2548,7 +2548,7 @@
               <w:lang w:eastAsia="en-GB"/>
             </w:rPr>
           </w:pPr>
-          <w:hyperlink w:anchor="_Toc26106146" w:history="1">
+          <w:hyperlink w:anchor="_Toc26186932" w:history="1">
             <w:r>
               <w:rPr>
                 <w:rStyle w:val="Hyperlink"/>
@@ -2575,7 +2575,7 @@
                 <w:noProof/>
                 <w:webHidden/>
               </w:rPr>
-              <w:instrText xml:space="preserve"> PAGEREF _Toc26106146 \h </w:instrText>
+              <w:instrText xml:space="preserve"> PAGEREF _Toc26186932 \h </w:instrText>
             </w:r>
             <w:r>
               <w:rPr>
@@ -2620,7 +2620,7 @@
               <w:lang w:eastAsia="en-GB"/>
             </w:rPr>
           </w:pPr>
-          <w:hyperlink w:anchor="_Toc26106147" w:history="1">
+          <w:hyperlink w:anchor="_Toc26186933" w:history="1">
             <w:r>
               <w:rPr>
                 <w:rStyle w:val="Hyperlink"/>
@@ -2647,7 +2647,7 @@
                 <w:noProof/>
                 <w:webHidden/>
               </w:rPr>
-              <w:instrText xml:space="preserve"> PAGEREF _Toc26106147 \h </w:instrText>
+              <w:instrText xml:space="preserve"> PAGEREF _Toc26186933 \h </w:instrText>
             </w:r>
             <w:r>
               <w:rPr>
@@ -2692,7 +2692,7 @@
               <w:lang w:eastAsia="en-GB"/>
             </w:rPr>
           </w:pPr>
-          <w:hyperlink w:anchor="_Toc26106148" w:history="1">
+          <w:hyperlink w:anchor="_Toc26186934" w:history="1">
             <w:r>
               <w:rPr>
                 <w:rStyle w:val="Hyperlink"/>
@@ -2719,7 +2719,7 @@
                 <w:noProof/>
                 <w:webHidden/>
               </w:rPr>
-              <w:instrText xml:space="preserve"> PAGEREF _Toc26106148 \h </w:instrText>
+              <w:instrText xml:space="preserve"> PAGEREF _Toc26186934 \h </w:instrText>
             </w:r>
             <w:r>
               <w:rPr>
@@ -2764,7 +2764,7 @@
               <w:lang w:eastAsia="en-GB"/>
             </w:rPr>
           </w:pPr>
-          <w:hyperlink w:anchor="_Toc26106149" w:history="1">
+          <w:hyperlink w:anchor="_Toc26186935" w:history="1">
             <w:r>
               <w:rPr>
                 <w:rStyle w:val="Hyperlink"/>
@@ -2791,7 +2791,7 @@
                 <w:noProof/>
                 <w:webHidden/>
               </w:rPr>
-              <w:instrText xml:space="preserve"> PAGEREF _Toc26106149 \h </w:instrText>
+              <w:instrText xml:space="preserve"> PAGEREF _Toc26186935 \h </w:instrText>
             </w:r>
             <w:r>
               <w:rPr>
@@ -2836,7 +2836,7 @@
               <w:lang w:eastAsia="en-GB"/>
             </w:rPr>
           </w:pPr>
-          <w:hyperlink w:anchor="_Toc26106150" w:history="1">
+          <w:hyperlink w:anchor="_Toc26186936" w:history="1">
             <w:r>
               <w:rPr>
                 <w:rStyle w:val="Hyperlink"/>
@@ -2863,7 +2863,7 @@
                 <w:noProof/>
                 <w:webHidden/>
               </w:rPr>
-              <w:instrText xml:space="preserve"> PAGEREF _Toc26106150 \h </w:instrText>
+              <w:instrText xml:space="preserve"> PAGEREF _Toc26186936 \h </w:instrText>
             </w:r>
             <w:r>
               <w:rPr>
@@ -2908,7 +2908,7 @@
               <w:lang w:eastAsia="en-GB"/>
             </w:rPr>
           </w:pPr>
-          <w:hyperlink w:anchor="_Toc26106151" w:history="1">
+          <w:hyperlink w:anchor="_Toc26186937" w:history="1">
             <w:r>
               <w:rPr>
                 <w:rStyle w:val="Hyperlink"/>
@@ -2935,7 +2935,7 @@
                 <w:noProof/>
                 <w:webHidden/>
               </w:rPr>
-              <w:instrText xml:space="preserve"> PAGEREF _Toc26106151 \h </w:instrText>
+              <w:instrText xml:space="preserve"> PAGEREF _Toc26186937 \h </w:instrText>
             </w:r>
             <w:r>
               <w:rPr>
@@ -2980,7 +2980,7 @@
               <w:lang w:eastAsia="en-GB"/>
             </w:rPr>
           </w:pPr>
-          <w:hyperlink w:anchor="_Toc26106152" w:history="1">
+          <w:hyperlink w:anchor="_Toc26186938" w:history="1">
             <w:r>
               <w:rPr>
                 <w:rStyle w:val="Hyperlink"/>
@@ -3007,7 +3007,7 @@
                 <w:noProof/>
                 <w:webHidden/>
               </w:rPr>
-              <w:instrText xml:space="preserve"> PAGEREF _Toc26106152 \h </w:instrText>
+              <w:instrText xml:space="preserve"> PAGEREF _Toc26186938 \h </w:instrText>
             </w:r>
             <w:r>
               <w:rPr>
@@ -3069,7 +3069,7 @@
         </w:rPr>
       </w:pPr>
       <w:bookmarkStart w:id="1" w:name="_Toc23112539"/>
-      <w:bookmarkStart w:id="2" w:name="_Toc26106121"/>
+      <w:bookmarkStart w:id="2" w:name="_Toc26186907"/>
       <w:r>
         <w:rPr>
           <w:rFonts w:eastAsia="Calibri"/>
@@ -3090,7 +3090,7 @@
         </w:rPr>
       </w:pPr>
       <w:bookmarkStart w:id="3" w:name="_Toc23112540"/>
-      <w:bookmarkStart w:id="4" w:name="_Toc26106122"/>
+      <w:bookmarkStart w:id="4" w:name="_Toc26186908"/>
       <w:r>
         <w:rPr>
           <w:lang w:eastAsia="en-GB"/>
@@ -5044,7 +5044,7 @@
         </w:rPr>
       </w:pPr>
       <w:bookmarkStart w:id="5" w:name="_Toc23112541"/>
-      <w:bookmarkStart w:id="6" w:name="_Toc26106123"/>
+      <w:bookmarkStart w:id="6" w:name="_Toc26186909"/>
       <w:r>
         <w:rPr>
           <w:lang w:eastAsia="en-GB"/>
@@ -5142,7 +5142,7 @@
       <w:pPr>
         <w:pStyle w:val="Heading1"/>
       </w:pPr>
-      <w:bookmarkStart w:id="7" w:name="_Toc26106124"/>
+      <w:bookmarkStart w:id="7" w:name="_Toc26186910"/>
       <w:r>
         <w:lastRenderedPageBreak/>
         <w:t>All Code</w:t>
@@ -5156,15 +5156,11 @@
       <w:pPr>
         <w:pStyle w:val="Heading2"/>
       </w:pPr>
-      <w:bookmarkStart w:id="8" w:name="_Toc26106125"/>
-      <w:proofErr w:type="spellStart"/>
-      <w:proofErr w:type="gramStart"/>
-      <w:r>
-        <w:t>build.gradle</w:t>
+      <w:bookmarkStart w:id="8" w:name="_Toc26186911"/>
+      <w:r>
+        <w:t>Gradle Build File</w:t>
       </w:r>
       <w:bookmarkEnd w:id="8"/>
-      <w:proofErr w:type="spellEnd"/>
-      <w:proofErr w:type="gramEnd"/>
     </w:p>
     <w:p>
       <w:r>
@@ -5352,7 +5348,7 @@
       <w:pPr>
         <w:pStyle w:val="Heading2"/>
       </w:pPr>
-      <w:bookmarkStart w:id="9" w:name="_Toc26106126"/>
+      <w:bookmarkStart w:id="9" w:name="_Toc26186912"/>
       <w:proofErr w:type="spellStart"/>
       <w:r>
         <w:t>ConsoleApp</w:t>
@@ -6380,7 +6376,7 @@
       <w:pPr>
         <w:pStyle w:val="Heading2"/>
       </w:pPr>
-      <w:bookmarkStart w:id="10" w:name="_Toc26106127"/>
+      <w:bookmarkStart w:id="10" w:name="_Toc26186913"/>
       <w:r>
         <w:lastRenderedPageBreak/>
         <w:t>Controller – Package</w:t>
@@ -6391,7 +6387,7 @@
       <w:pPr>
         <w:pStyle w:val="Heading3"/>
       </w:pPr>
-      <w:bookmarkStart w:id="11" w:name="_Toc26106128"/>
+      <w:bookmarkStart w:id="11" w:name="_Toc26186914"/>
       <w:r>
         <w:t>API</w:t>
       </w:r>
@@ -8641,7 +8637,7 @@
       <w:pPr>
         <w:pStyle w:val="Heading3"/>
       </w:pPr>
-      <w:bookmarkStart w:id="12" w:name="_Toc26106129"/>
+      <w:bookmarkStart w:id="12" w:name="_Toc26186915"/>
       <w:proofErr w:type="spellStart"/>
       <w:r>
         <w:lastRenderedPageBreak/>
@@ -11761,7 +11757,7 @@
       <w:pPr>
         <w:pStyle w:val="Heading3"/>
       </w:pPr>
-      <w:bookmarkStart w:id="13" w:name="_Toc26106130"/>
+      <w:bookmarkStart w:id="13" w:name="_Toc26186916"/>
       <w:proofErr w:type="spellStart"/>
       <w:r>
         <w:lastRenderedPageBreak/>
@@ -14479,7 +14475,7 @@
       <w:pPr>
         <w:pStyle w:val="Heading3"/>
       </w:pPr>
-      <w:bookmarkStart w:id="14" w:name="_Toc26106131"/>
+      <w:bookmarkStart w:id="14" w:name="_Toc26186917"/>
       <w:proofErr w:type="spellStart"/>
       <w:r>
         <w:lastRenderedPageBreak/>
@@ -20095,10 +20091,13 @@
       <w:pPr>
         <w:pStyle w:val="Heading2"/>
       </w:pPr>
-      <w:bookmarkStart w:id="15" w:name="_Toc26106132"/>
+      <w:bookmarkStart w:id="15" w:name="_Toc26186918"/>
       <w:r>
         <w:lastRenderedPageBreak/>
         <w:t>Model</w:t>
+      </w:r>
+      <w:r>
+        <w:t xml:space="preserve"> - Package</w:t>
       </w:r>
       <w:bookmarkEnd w:id="15"/>
     </w:p>
@@ -20106,7 +20105,7 @@
       <w:pPr>
         <w:pStyle w:val="Heading3"/>
       </w:pPr>
-      <w:bookmarkStart w:id="16" w:name="_Toc26106133"/>
+      <w:bookmarkStart w:id="16" w:name="_Toc26186919"/>
       <w:proofErr w:type="spellStart"/>
       <w:r>
         <w:t>RentalVehicleManager</w:t>
@@ -20266,7 +20265,7 @@
       <w:pPr>
         <w:pStyle w:val="Heading3"/>
       </w:pPr>
-      <w:bookmarkStart w:id="17" w:name="_Toc26106134"/>
+      <w:bookmarkStart w:id="17" w:name="_Toc26186920"/>
       <w:r>
         <w:lastRenderedPageBreak/>
         <w:t>Vehicle</w:t>
@@ -21352,7 +21351,7 @@
       <w:pPr>
         <w:pStyle w:val="Heading3"/>
       </w:pPr>
-      <w:bookmarkStart w:id="18" w:name="_Toc26106135"/>
+      <w:bookmarkStart w:id="18" w:name="_Toc26186921"/>
       <w:r>
         <w:lastRenderedPageBreak/>
         <w:t>Schedule</w:t>
@@ -22162,7 +22161,7 @@
       <w:pPr>
         <w:pStyle w:val="Heading3"/>
       </w:pPr>
-      <w:bookmarkStart w:id="19" w:name="_Toc26106136"/>
+      <w:bookmarkStart w:id="19" w:name="_Toc26186922"/>
       <w:r>
         <w:lastRenderedPageBreak/>
         <w:t>Car</w:t>
@@ -22866,7 +22865,7 @@
       <w:pPr>
         <w:pStyle w:val="Heading3"/>
       </w:pPr>
-      <w:bookmarkStart w:id="20" w:name="_Toc26106137"/>
+      <w:bookmarkStart w:id="20" w:name="_Toc26186923"/>
       <w:r>
         <w:lastRenderedPageBreak/>
         <w:t>Motorbike</w:t>
@@ -23074,15 +23073,7 @@
       <w:proofErr w:type="spellEnd"/>
       <w:proofErr w:type="gramEnd"/>
       <w:r>
-        <w:t xml:space="preserve"> = </w:t>
-      </w:r>
-      <w:proofErr w:type="spellStart"/>
-      <w:r>
-        <w:t>startType</w:t>
-      </w:r>
-      <w:proofErr w:type="spellEnd"/>
-      <w:r>
-        <w:t>;                 //making sure that this extra info is added when creating a new Motorbike object</w:t>
+        <w:t xml:space="preserve"> = startType;                 //making sure that this extra info is added when creating a new Motorbike object</w:t>
       </w:r>
     </w:p>
     <w:p>
@@ -23633,10 +23624,13 @@
       <w:pPr>
         <w:pStyle w:val="Heading2"/>
       </w:pPr>
-      <w:bookmarkStart w:id="21" w:name="_Toc26106138"/>
+      <w:bookmarkStart w:id="21" w:name="_Toc26186924"/>
       <w:r>
         <w:lastRenderedPageBreak/>
         <w:t>View</w:t>
+      </w:r>
+      <w:r>
+        <w:t xml:space="preserve"> - Package</w:t>
       </w:r>
       <w:bookmarkEnd w:id="21"/>
     </w:p>
@@ -23644,7 +23638,7 @@
       <w:pPr>
         <w:pStyle w:val="Heading3"/>
       </w:pPr>
-      <w:bookmarkStart w:id="22" w:name="_Toc26106139"/>
+      <w:bookmarkStart w:id="22" w:name="_Toc26186925"/>
       <w:r>
         <w:t>GUI</w:t>
       </w:r>
@@ -27604,7 +27598,49 @@
       <w:proofErr w:type="spellEnd"/>
       <w:proofErr w:type="gramEnd"/>
       <w:r>
-        <w:t>() != null) {</w:t>
+        <w:t>() != null &amp;&amp;</w:t>
+      </w:r>
+    </w:p>
+    <w:p>
+      <w:r>
+        <w:t xml:space="preserve">                            </w:t>
+      </w:r>
+      <w:proofErr w:type="spellStart"/>
+      <w:r>
+        <w:t>pickDatePicker.getValue</w:t>
+      </w:r>
+      <w:proofErr w:type="spellEnd"/>
+      <w:r>
+        <w:t>(</w:t>
+      </w:r>
+      <w:proofErr w:type="gramStart"/>
+      <w:r>
+        <w:t>) !</w:t>
+      </w:r>
+      <w:proofErr w:type="gramEnd"/>
+      <w:r>
+        <w:t>= null &amp;&amp;</w:t>
+      </w:r>
+    </w:p>
+    <w:p>
+      <w:r>
+        <w:t xml:space="preserve">                            </w:t>
+      </w:r>
+      <w:proofErr w:type="spellStart"/>
+      <w:r>
+        <w:t>dropDatePicker.getValue</w:t>
+      </w:r>
+      <w:proofErr w:type="spellEnd"/>
+      <w:r>
+        <w:t>(</w:t>
+      </w:r>
+      <w:proofErr w:type="gramStart"/>
+      <w:r>
+        <w:t>) !</w:t>
+      </w:r>
+      <w:proofErr w:type="gramEnd"/>
+      <w:r>
+        <w:t>= null){</w:t>
       </w:r>
     </w:p>
     <w:p/>
@@ -27813,6 +27849,40 @@
       </w:r>
     </w:p>
     <w:p/>
+    <w:p>
+      <w:r>
+        <w:t xml:space="preserve">                            </w:t>
+      </w:r>
+      <w:proofErr w:type="spellStart"/>
+      <w:r>
+        <w:t>bookStatusText.setText</w:t>
+      </w:r>
+      <w:proofErr w:type="spellEnd"/>
+      <w:r>
+        <w:t>(""</w:t>
+      </w:r>
+      <w:proofErr w:type="gramStart"/>
+      <w:r>
+        <w:t xml:space="preserve">);   </w:t>
+      </w:r>
+      <w:proofErr w:type="gramEnd"/>
+      <w:r>
+        <w:t xml:space="preserve">          //clearing old booking details</w:t>
+      </w:r>
+    </w:p>
+    <w:p>
+      <w:r>
+        <w:t xml:space="preserve">                            </w:t>
+      </w:r>
+      <w:proofErr w:type="spellStart"/>
+      <w:r>
+        <w:t>displayTotalCost.setText</w:t>
+      </w:r>
+      <w:proofErr w:type="spellEnd"/>
+      <w:r>
+        <w:t>("");</w:t>
+      </w:r>
+    </w:p>
     <w:p/>
     <w:p>
       <w:r>
@@ -27874,6 +27944,42 @@
         <w:t>() + " isn't available for booking during requested time period.");</w:t>
       </w:r>
     </w:p>
+    <w:p/>
+    <w:p>
+      <w:r>
+        <w:t xml:space="preserve">                            </w:t>
+      </w:r>
+      <w:proofErr w:type="spellStart"/>
+      <w:r>
+        <w:t>bookStatusText.setText</w:t>
+      </w:r>
+      <w:proofErr w:type="spellEnd"/>
+      <w:r>
+        <w:t>(""</w:t>
+      </w:r>
+      <w:proofErr w:type="gramStart"/>
+      <w:r>
+        <w:t xml:space="preserve">);   </w:t>
+      </w:r>
+      <w:proofErr w:type="gramEnd"/>
+      <w:r>
+        <w:t xml:space="preserve">          //clearing old booking details</w:t>
+      </w:r>
+    </w:p>
+    <w:p>
+      <w:r>
+        <w:t xml:space="preserve">                            </w:t>
+      </w:r>
+      <w:proofErr w:type="spellStart"/>
+      <w:r>
+        <w:t>displayTotalCost.setText</w:t>
+      </w:r>
+      <w:proofErr w:type="spellEnd"/>
+      <w:r>
+        <w:t>("");</w:t>
+      </w:r>
+    </w:p>
+    <w:p/>
     <w:p>
       <w:r>
         <w:t xml:space="preserve">                        }</w:t>
@@ -27881,6 +27987,976 @@
     </w:p>
     <w:p>
       <w:r>
+        <w:t xml:space="preserve">                    } </w:t>
+      </w:r>
+      <w:proofErr w:type="gramStart"/>
+      <w:r>
+        <w:t>else{</w:t>
+      </w:r>
+      <w:proofErr w:type="gramEnd"/>
+    </w:p>
+    <w:p>
+      <w:r>
+        <w:t xml:space="preserve">                        </w:t>
+      </w:r>
+      <w:proofErr w:type="spellStart"/>
+      <w:r>
+        <w:t>checkBookedStatus.setFill</w:t>
+      </w:r>
+      <w:proofErr w:type="spellEnd"/>
+      <w:r>
+        <w:t>(</w:t>
+      </w:r>
+      <w:proofErr w:type="spellStart"/>
+      <w:r>
+        <w:t>Color.DARKGRAY</w:t>
+      </w:r>
+      <w:proofErr w:type="spellEnd"/>
+      <w:r>
+        <w:t>);</w:t>
+      </w:r>
+    </w:p>
+    <w:p>
+      <w:r>
+        <w:t xml:space="preserve">                        </w:t>
+      </w:r>
+      <w:proofErr w:type="spellStart"/>
+      <w:r>
+        <w:t>checkBookedStatus.setText</w:t>
+      </w:r>
+      <w:proofErr w:type="spellEnd"/>
+      <w:r>
+        <w:t>("Please select a vehicle to book and enter a valid date range.");</w:t>
+      </w:r>
+    </w:p>
+    <w:p/>
+    <w:p>
+      <w:r>
+        <w:t xml:space="preserve">                        </w:t>
+      </w:r>
+      <w:proofErr w:type="spellStart"/>
+      <w:r>
+        <w:t>bookStatusText.setText</w:t>
+      </w:r>
+      <w:proofErr w:type="spellEnd"/>
+      <w:r>
+        <w:t>(""</w:t>
+      </w:r>
+      <w:proofErr w:type="gramStart"/>
+      <w:r>
+        <w:t xml:space="preserve">);   </w:t>
+      </w:r>
+      <w:proofErr w:type="gramEnd"/>
+      <w:r>
+        <w:t xml:space="preserve">          //clearing old booking details</w:t>
+      </w:r>
+    </w:p>
+    <w:p>
+      <w:r>
+        <w:t xml:space="preserve">                        </w:t>
+      </w:r>
+      <w:proofErr w:type="spellStart"/>
+      <w:r>
+        <w:t>displayTotalCost.setText</w:t>
+      </w:r>
+      <w:proofErr w:type="spellEnd"/>
+      <w:r>
+        <w:t>("");</w:t>
+      </w:r>
+    </w:p>
+    <w:p>
+      <w:r>
+        <w:t xml:space="preserve">                    }</w:t>
+      </w:r>
+    </w:p>
+    <w:p>
+      <w:r>
+        <w:t xml:space="preserve">                } catch (</w:t>
+      </w:r>
+      <w:proofErr w:type="spellStart"/>
+      <w:r>
+        <w:t>NullPointerException</w:t>
+      </w:r>
+      <w:proofErr w:type="spellEnd"/>
+      <w:r>
+        <w:t xml:space="preserve"> e) {</w:t>
+      </w:r>
+    </w:p>
+    <w:p>
+      <w:r>
+        <w:lastRenderedPageBreak/>
+        <w:t xml:space="preserve">                    </w:t>
+      </w:r>
+      <w:proofErr w:type="spellStart"/>
+      <w:r>
+        <w:t>checkBookedStatus.setFill</w:t>
+      </w:r>
+      <w:proofErr w:type="spellEnd"/>
+      <w:r>
+        <w:t>(</w:t>
+      </w:r>
+      <w:proofErr w:type="spellStart"/>
+      <w:r>
+        <w:t>Color.DARKGRAY</w:t>
+      </w:r>
+      <w:proofErr w:type="spellEnd"/>
+      <w:r>
+        <w:t>);</w:t>
+      </w:r>
+    </w:p>
+    <w:p>
+      <w:r>
+        <w:t xml:space="preserve">                    </w:t>
+      </w:r>
+      <w:proofErr w:type="spellStart"/>
+      <w:r>
+        <w:t>checkBookedStatus.setText</w:t>
+      </w:r>
+      <w:proofErr w:type="spellEnd"/>
+      <w:r>
+        <w:t>("Please select a vehicle to book and enter a valid date range.");</w:t>
+      </w:r>
+    </w:p>
+    <w:p>
+      <w:r>
+        <w:t xml:space="preserve">                }</w:t>
+      </w:r>
+    </w:p>
+    <w:p>
+      <w:r>
+        <w:t xml:space="preserve">            }</w:t>
+      </w:r>
+    </w:p>
+    <w:p>
+      <w:r>
+        <w:t xml:space="preserve">        });</w:t>
+      </w:r>
+    </w:p>
+    <w:p/>
+    <w:p/>
+    <w:p>
+      <w:r>
+        <w:t xml:space="preserve">        </w:t>
+      </w:r>
+      <w:proofErr w:type="spellStart"/>
+      <w:r>
+        <w:t>bookOnClick.setOnAction</w:t>
+      </w:r>
+      <w:proofErr w:type="spellEnd"/>
+      <w:r>
+        <w:t xml:space="preserve">(new </w:t>
+      </w:r>
+      <w:proofErr w:type="spellStart"/>
+      <w:r>
+        <w:t>EventHandler</w:t>
+      </w:r>
+      <w:proofErr w:type="spellEnd"/>
+      <w:r>
+        <w:t>&lt;</w:t>
+      </w:r>
+      <w:proofErr w:type="spellStart"/>
+      <w:r>
+        <w:t>ActionEvent</w:t>
+      </w:r>
+      <w:proofErr w:type="spellEnd"/>
+      <w:proofErr w:type="gramStart"/>
+      <w:r>
+        <w:t>&gt;(</w:t>
+      </w:r>
+      <w:proofErr w:type="gramEnd"/>
+      <w:r>
+        <w:t>) {           //actions when Book button is clicked</w:t>
+      </w:r>
+    </w:p>
+    <w:p/>
+    <w:p>
+      <w:r>
+        <w:t xml:space="preserve">            @Override</w:t>
+      </w:r>
+    </w:p>
+    <w:p>
+      <w:r>
+        <w:t xml:space="preserve">            public void </w:t>
+      </w:r>
+      <w:proofErr w:type="gramStart"/>
+      <w:r>
+        <w:t>handle(</w:t>
+      </w:r>
+      <w:proofErr w:type="spellStart"/>
+      <w:proofErr w:type="gramEnd"/>
+      <w:r>
+        <w:t>ActionEvent</w:t>
+      </w:r>
+      <w:proofErr w:type="spellEnd"/>
+      <w:r>
+        <w:t xml:space="preserve"> event) {</w:t>
+      </w:r>
+    </w:p>
+    <w:p/>
+    <w:p>
+      <w:r>
+        <w:t xml:space="preserve">                try {</w:t>
+      </w:r>
+    </w:p>
+    <w:p>
+      <w:r>
+        <w:t xml:space="preserve">                    if (</w:t>
+      </w:r>
+      <w:proofErr w:type="spellStart"/>
+      <w:r>
+        <w:t>tableOfVehicles.getSelectionModel</w:t>
+      </w:r>
+      <w:proofErr w:type="spellEnd"/>
+      <w:r>
+        <w:t>(</w:t>
+      </w:r>
+      <w:proofErr w:type="gramStart"/>
+      <w:r>
+        <w:t>).</w:t>
+      </w:r>
+      <w:proofErr w:type="spellStart"/>
+      <w:r>
+        <w:t>getSelectedItem</w:t>
+      </w:r>
+      <w:proofErr w:type="spellEnd"/>
+      <w:proofErr w:type="gramEnd"/>
+      <w:r>
+        <w:t>() != null &amp;&amp;</w:t>
+      </w:r>
+    </w:p>
+    <w:p>
+      <w:r>
+        <w:t xml:space="preserve">                            </w:t>
+      </w:r>
+      <w:proofErr w:type="spellStart"/>
+      <w:r>
+        <w:t>pickDatePicker.getValue</w:t>
+      </w:r>
+      <w:proofErr w:type="spellEnd"/>
+      <w:r>
+        <w:t>(</w:t>
+      </w:r>
+      <w:proofErr w:type="gramStart"/>
+      <w:r>
+        <w:t>) !</w:t>
+      </w:r>
+      <w:proofErr w:type="gramEnd"/>
+      <w:r>
+        <w:t>= null &amp;&amp;</w:t>
+      </w:r>
+    </w:p>
+    <w:p>
+      <w:r>
+        <w:t xml:space="preserve">                            </w:t>
+      </w:r>
+      <w:proofErr w:type="spellStart"/>
+      <w:r>
+        <w:t>dropDatePicker.getValue</w:t>
+      </w:r>
+      <w:proofErr w:type="spellEnd"/>
+      <w:r>
+        <w:t>(</w:t>
+      </w:r>
+      <w:proofErr w:type="gramStart"/>
+      <w:r>
+        <w:t>) !</w:t>
+      </w:r>
+      <w:proofErr w:type="gramEnd"/>
+      <w:r>
+        <w:t>= null) {</w:t>
+      </w:r>
+    </w:p>
+    <w:p>
+      <w:r>
+        <w:t xml:space="preserve">                        //getting selected vehicle's information</w:t>
+      </w:r>
+    </w:p>
+    <w:p>
+      <w:r>
+        <w:t xml:space="preserve">                        Vehicle </w:t>
+      </w:r>
+      <w:proofErr w:type="spellStart"/>
+      <w:r>
+        <w:t>chosenVeh</w:t>
+      </w:r>
+      <w:proofErr w:type="spellEnd"/>
+      <w:r>
+        <w:t xml:space="preserve"> = (Vehicle) </w:t>
+      </w:r>
+      <w:proofErr w:type="spellStart"/>
+      <w:r>
+        <w:t>tableOfVehicles.getSelectionModel</w:t>
+      </w:r>
+      <w:proofErr w:type="spellEnd"/>
+      <w:r>
+        <w:t>(</w:t>
+      </w:r>
+      <w:proofErr w:type="gramStart"/>
+      <w:r>
+        <w:t>).</w:t>
+      </w:r>
+      <w:proofErr w:type="spellStart"/>
+      <w:r>
+        <w:t>getSelectedItem</w:t>
+      </w:r>
+      <w:proofErr w:type="spellEnd"/>
+      <w:proofErr w:type="gramEnd"/>
+      <w:r>
+        <w:t>();        //selected vehicle's information</w:t>
+      </w:r>
+    </w:p>
+    <w:p>
+      <w:r>
+        <w:t xml:space="preserve">                        //</w:t>
+      </w:r>
+      <w:proofErr w:type="gramStart"/>
+      <w:r>
+        <w:t>down-casted</w:t>
+      </w:r>
+      <w:proofErr w:type="gramEnd"/>
+      <w:r>
+        <w:t xml:space="preserve"> from Object type to Vehicle type</w:t>
+      </w:r>
+    </w:p>
+    <w:p>
+      <w:r>
+        <w:t xml:space="preserve">                        </w:t>
+      </w:r>
+      <w:proofErr w:type="spellStart"/>
+      <w:r>
+        <w:t>System.out.println</w:t>
+      </w:r>
+      <w:proofErr w:type="spellEnd"/>
+      <w:r>
+        <w:t>(</w:t>
+      </w:r>
+      <w:proofErr w:type="spellStart"/>
+      <w:r>
+        <w:t>chosenVeh</w:t>
+      </w:r>
+      <w:proofErr w:type="spellEnd"/>
+      <w:proofErr w:type="gramStart"/>
+      <w:r>
+        <w:t xml:space="preserve">);   </w:t>
+      </w:r>
+      <w:proofErr w:type="gramEnd"/>
+      <w:r>
+        <w:t xml:space="preserve">   //to check whether expected vehicle was chosen</w:t>
+      </w:r>
+    </w:p>
+    <w:p/>
+    <w:p>
+      <w:r>
+        <w:t xml:space="preserve">                        Schedule </w:t>
+      </w:r>
+      <w:proofErr w:type="spellStart"/>
+      <w:r>
+        <w:t>newBooking</w:t>
+      </w:r>
+      <w:proofErr w:type="spellEnd"/>
+      <w:r>
+        <w:t xml:space="preserve"> = new </w:t>
+      </w:r>
+      <w:proofErr w:type="gramStart"/>
+      <w:r>
+        <w:t>Schedule(</w:t>
+      </w:r>
+      <w:proofErr w:type="spellStart"/>
+      <w:proofErr w:type="gramEnd"/>
+      <w:r>
+        <w:t>pickDatePicker.getValue</w:t>
+      </w:r>
+      <w:proofErr w:type="spellEnd"/>
+      <w:r>
+        <w:t xml:space="preserve">(), </w:t>
+      </w:r>
+      <w:proofErr w:type="spellStart"/>
+      <w:r>
+        <w:t>dropDatePicker.getValue</w:t>
+      </w:r>
+      <w:proofErr w:type="spellEnd"/>
+      <w:r>
+        <w:t>());</w:t>
+      </w:r>
+    </w:p>
+    <w:p/>
+    <w:p>
+      <w:r>
+        <w:t xml:space="preserve">                        </w:t>
+      </w:r>
+      <w:proofErr w:type="spellStart"/>
+      <w:r>
+        <w:t>boolean</w:t>
+      </w:r>
+      <w:proofErr w:type="spellEnd"/>
+      <w:r>
+        <w:t xml:space="preserve"> booked = </w:t>
+      </w:r>
+      <w:proofErr w:type="spellStart"/>
+      <w:r>
+        <w:t>GUIController.createBooking</w:t>
+      </w:r>
+      <w:proofErr w:type="spellEnd"/>
+      <w:r>
+        <w:t>(</w:t>
+      </w:r>
+      <w:proofErr w:type="spellStart"/>
+      <w:r>
+        <w:t>chosenVeh</w:t>
+      </w:r>
+      <w:proofErr w:type="spellEnd"/>
+      <w:r>
+        <w:t xml:space="preserve">, </w:t>
+      </w:r>
+      <w:proofErr w:type="spellStart"/>
+      <w:r>
+        <w:t>newBooking</w:t>
+      </w:r>
+      <w:proofErr w:type="spellEnd"/>
+      <w:r>
+        <w:t>);</w:t>
+      </w:r>
+    </w:p>
+    <w:p/>
+    <w:p>
+      <w:r>
+        <w:t xml:space="preserve">                        if (booked) {</w:t>
+      </w:r>
+    </w:p>
+    <w:p/>
+    <w:p>
+      <w:r>
+        <w:t xml:space="preserve">                            </w:t>
+      </w:r>
+      <w:proofErr w:type="spellStart"/>
+      <w:r>
+        <w:t>checkBookedStatus.setFill</w:t>
+      </w:r>
+      <w:proofErr w:type="spellEnd"/>
+      <w:r>
+        <w:t>(</w:t>
+      </w:r>
+      <w:proofErr w:type="spellStart"/>
+      <w:r>
+        <w:t>Color.GREEN</w:t>
+      </w:r>
+      <w:proofErr w:type="spellEnd"/>
+      <w:r>
+        <w:t>);</w:t>
+      </w:r>
+    </w:p>
+    <w:p>
+      <w:r>
+        <w:t xml:space="preserve">//                    </w:t>
+      </w:r>
+      <w:proofErr w:type="spellStart"/>
+      <w:r>
+        <w:t>System.out.println</w:t>
+      </w:r>
+      <w:proofErr w:type="spellEnd"/>
+      <w:r>
+        <w:t>("Vehicle is available for booking.");</w:t>
+      </w:r>
+    </w:p>
+    <w:p>
+      <w:r>
+        <w:t xml:space="preserve">                            </w:t>
+      </w:r>
+      <w:proofErr w:type="spellStart"/>
+      <w:r>
+        <w:t>checkBookedStatus.setText</w:t>
+      </w:r>
+      <w:proofErr w:type="spellEnd"/>
+      <w:r>
+        <w:t>(</w:t>
+      </w:r>
+      <w:proofErr w:type="spellStart"/>
+      <w:r>
+        <w:t>chosenVeh.getPlateNo</w:t>
+      </w:r>
+      <w:proofErr w:type="spellEnd"/>
+      <w:r>
+        <w:t>() + " is available for booking.");</w:t>
+      </w:r>
+    </w:p>
+    <w:p/>
+    <w:p/>
+    <w:p>
+      <w:r>
+        <w:t xml:space="preserve">                            </w:t>
+      </w:r>
+      <w:proofErr w:type="spellStart"/>
+      <w:r>
+        <w:t>bookStatusText.setText</w:t>
+      </w:r>
+      <w:proofErr w:type="spellEnd"/>
+      <w:r>
+        <w:t xml:space="preserve">("Booked vehicle with Plate No: " + </w:t>
+      </w:r>
+      <w:proofErr w:type="spellStart"/>
+      <w:r>
+        <w:t>chosenVeh.getPlateNo</w:t>
+      </w:r>
+      <w:proofErr w:type="spellEnd"/>
+      <w:r>
+        <w:t>() + " from " +</w:t>
+      </w:r>
+    </w:p>
+    <w:p>
+      <w:r>
+        <w:t xml:space="preserve">                                    </w:t>
+      </w:r>
+      <w:proofErr w:type="spellStart"/>
+      <w:r>
+        <w:t>newBooking.getPickUp</w:t>
+      </w:r>
+      <w:proofErr w:type="spellEnd"/>
+      <w:r>
+        <w:t xml:space="preserve">() + " to " + </w:t>
+      </w:r>
+      <w:proofErr w:type="spellStart"/>
+      <w:r>
+        <w:t>newBooking.getDropOff</w:t>
+      </w:r>
+      <w:proofErr w:type="spellEnd"/>
+      <w:r>
+        <w:t>());</w:t>
+      </w:r>
+    </w:p>
+    <w:p/>
+    <w:p>
+      <w:r>
+        <w:t xml:space="preserve">                            </w:t>
+      </w:r>
+      <w:proofErr w:type="spellStart"/>
+      <w:r>
+        <w:t>displayTotalCost.setText</w:t>
+      </w:r>
+      <w:proofErr w:type="spellEnd"/>
+      <w:r>
+        <w:t xml:space="preserve">("Total Cost: £" + </w:t>
+      </w:r>
+      <w:proofErr w:type="spellStart"/>
+      <w:r>
+        <w:t>GUIController.getCalculatedRent</w:t>
+      </w:r>
+      <w:proofErr w:type="spellEnd"/>
+      <w:r>
+        <w:t>(</w:t>
+      </w:r>
+      <w:proofErr w:type="spellStart"/>
+      <w:r>
+        <w:t>chosenVeh.getDailyCost</w:t>
+      </w:r>
+      <w:proofErr w:type="spellEnd"/>
+      <w:r>
+        <w:t xml:space="preserve">(), </w:t>
+      </w:r>
+      <w:proofErr w:type="spellStart"/>
+      <w:r>
+        <w:t>newBooking</w:t>
+      </w:r>
+      <w:proofErr w:type="spellEnd"/>
+      <w:r>
+        <w:t>));</w:t>
+      </w:r>
+    </w:p>
+    <w:p/>
+    <w:p/>
+    <w:p>
+      <w:r>
+        <w:t xml:space="preserve">                            int </w:t>
+      </w:r>
+      <w:proofErr w:type="spellStart"/>
+      <w:r>
+        <w:t>yearPickUpInput</w:t>
+      </w:r>
+      <w:proofErr w:type="spellEnd"/>
+      <w:r>
+        <w:t xml:space="preserve"> = </w:t>
+      </w:r>
+      <w:proofErr w:type="spellStart"/>
+      <w:r>
+        <w:t>pickDatePicker.getValue</w:t>
+      </w:r>
+      <w:proofErr w:type="spellEnd"/>
+      <w:r>
+        <w:t>(</w:t>
+      </w:r>
+      <w:proofErr w:type="gramStart"/>
+      <w:r>
+        <w:t>).</w:t>
+      </w:r>
+      <w:proofErr w:type="spellStart"/>
+      <w:r>
+        <w:t>getYear</w:t>
+      </w:r>
+      <w:proofErr w:type="spellEnd"/>
+      <w:proofErr w:type="gramEnd"/>
+      <w:r>
+        <w:t>();</w:t>
+      </w:r>
+    </w:p>
+    <w:p>
+      <w:r>
+        <w:t xml:space="preserve">                            int </w:t>
+      </w:r>
+      <w:proofErr w:type="spellStart"/>
+      <w:r>
+        <w:t>monthPickUpInput</w:t>
+      </w:r>
+      <w:proofErr w:type="spellEnd"/>
+      <w:r>
+        <w:t xml:space="preserve"> = </w:t>
+      </w:r>
+      <w:proofErr w:type="spellStart"/>
+      <w:r>
+        <w:t>pickDatePicker.getValue</w:t>
+      </w:r>
+      <w:proofErr w:type="spellEnd"/>
+      <w:r>
+        <w:t>(</w:t>
+      </w:r>
+      <w:proofErr w:type="gramStart"/>
+      <w:r>
+        <w:t>).</w:t>
+      </w:r>
+      <w:proofErr w:type="spellStart"/>
+      <w:r>
+        <w:t>getMonthValue</w:t>
+      </w:r>
+      <w:proofErr w:type="spellEnd"/>
+      <w:proofErr w:type="gramEnd"/>
+      <w:r>
+        <w:t>();</w:t>
+      </w:r>
+    </w:p>
+    <w:p>
+      <w:r>
+        <w:t xml:space="preserve">                            int </w:t>
+      </w:r>
+      <w:proofErr w:type="spellStart"/>
+      <w:r>
+        <w:t>dayPickUpInput</w:t>
+      </w:r>
+      <w:proofErr w:type="spellEnd"/>
+      <w:r>
+        <w:t xml:space="preserve"> = </w:t>
+      </w:r>
+      <w:proofErr w:type="spellStart"/>
+      <w:r>
+        <w:t>pickDatePicker.getValue</w:t>
+      </w:r>
+      <w:proofErr w:type="spellEnd"/>
+      <w:r>
+        <w:t>(</w:t>
+      </w:r>
+      <w:proofErr w:type="gramStart"/>
+      <w:r>
+        <w:t>).</w:t>
+      </w:r>
+      <w:proofErr w:type="spellStart"/>
+      <w:r>
+        <w:t>getDayOfMonth</w:t>
+      </w:r>
+      <w:proofErr w:type="spellEnd"/>
+      <w:proofErr w:type="gramEnd"/>
+      <w:r>
+        <w:t>();</w:t>
+      </w:r>
+    </w:p>
+    <w:p/>
+    <w:p>
+      <w:r>
+        <w:t xml:space="preserve">                            int </w:t>
+      </w:r>
+      <w:proofErr w:type="spellStart"/>
+      <w:r>
+        <w:t>yearDropOffInput</w:t>
+      </w:r>
+      <w:proofErr w:type="spellEnd"/>
+      <w:r>
+        <w:t xml:space="preserve"> = </w:t>
+      </w:r>
+      <w:proofErr w:type="spellStart"/>
+      <w:r>
+        <w:t>pickDatePicker.getValue</w:t>
+      </w:r>
+      <w:proofErr w:type="spellEnd"/>
+      <w:r>
+        <w:t>(</w:t>
+      </w:r>
+      <w:proofErr w:type="gramStart"/>
+      <w:r>
+        <w:t>).</w:t>
+      </w:r>
+      <w:proofErr w:type="spellStart"/>
+      <w:r>
+        <w:t>getYear</w:t>
+      </w:r>
+      <w:proofErr w:type="spellEnd"/>
+      <w:proofErr w:type="gramEnd"/>
+      <w:r>
+        <w:t>();</w:t>
+      </w:r>
+    </w:p>
+    <w:p>
+      <w:r>
+        <w:t xml:space="preserve">                            int </w:t>
+      </w:r>
+      <w:proofErr w:type="spellStart"/>
+      <w:r>
+        <w:t>monthDropOffInput</w:t>
+      </w:r>
+      <w:proofErr w:type="spellEnd"/>
+      <w:r>
+        <w:t xml:space="preserve"> = </w:t>
+      </w:r>
+      <w:proofErr w:type="spellStart"/>
+      <w:r>
+        <w:t>pickDatePicker.getValue</w:t>
+      </w:r>
+      <w:proofErr w:type="spellEnd"/>
+      <w:r>
+        <w:t>(</w:t>
+      </w:r>
+      <w:proofErr w:type="gramStart"/>
+      <w:r>
+        <w:t>).</w:t>
+      </w:r>
+      <w:proofErr w:type="spellStart"/>
+      <w:r>
+        <w:t>getMonthValue</w:t>
+      </w:r>
+      <w:proofErr w:type="spellEnd"/>
+      <w:proofErr w:type="gramEnd"/>
+      <w:r>
+        <w:t>();</w:t>
+      </w:r>
+    </w:p>
+    <w:p>
+      <w:r>
+        <w:t xml:space="preserve">                            int </w:t>
+      </w:r>
+      <w:proofErr w:type="spellStart"/>
+      <w:r>
+        <w:t>dayDropOffInput</w:t>
+      </w:r>
+      <w:proofErr w:type="spellEnd"/>
+      <w:r>
+        <w:t xml:space="preserve"> = </w:t>
+      </w:r>
+      <w:proofErr w:type="spellStart"/>
+      <w:r>
+        <w:t>pickDatePicker.getValue</w:t>
+      </w:r>
+      <w:proofErr w:type="spellEnd"/>
+      <w:r>
+        <w:t>(</w:t>
+      </w:r>
+      <w:proofErr w:type="gramStart"/>
+      <w:r>
+        <w:t>).</w:t>
+      </w:r>
+      <w:proofErr w:type="spellStart"/>
+      <w:r>
+        <w:t>getDayOfMonth</w:t>
+      </w:r>
+      <w:proofErr w:type="spellEnd"/>
+      <w:proofErr w:type="gramEnd"/>
+      <w:r>
+        <w:t>();</w:t>
+      </w:r>
+    </w:p>
+    <w:p/>
+    <w:p>
+      <w:r>
+        <w:t xml:space="preserve">                            //</w:t>
+      </w:r>
+      <w:proofErr w:type="spellStart"/>
+      <w:r>
+        <w:t>addToBookedDB</w:t>
+      </w:r>
+      <w:proofErr w:type="spellEnd"/>
+      <w:r>
+        <w:t xml:space="preserve"> here</w:t>
+      </w:r>
+    </w:p>
+    <w:p>
+      <w:r>
+        <w:t xml:space="preserve">                            </w:t>
+      </w:r>
+      <w:proofErr w:type="spellStart"/>
+      <w:r>
+        <w:t>DatabaseController.addToBookedDB</w:t>
+      </w:r>
+      <w:proofErr w:type="spellEnd"/>
+      <w:r>
+        <w:t>(</w:t>
+      </w:r>
+      <w:proofErr w:type="spellStart"/>
+      <w:r>
+        <w:t>chosenVeh.getPlateNo</w:t>
+      </w:r>
+      <w:proofErr w:type="spellEnd"/>
+      <w:r>
+        <w:t xml:space="preserve">(), </w:t>
+      </w:r>
+      <w:proofErr w:type="spellStart"/>
+      <w:r>
+        <w:t>yearPickUpInput</w:t>
+      </w:r>
+      <w:proofErr w:type="spellEnd"/>
+      <w:r>
+        <w:t xml:space="preserve">, </w:t>
+      </w:r>
+      <w:proofErr w:type="spellStart"/>
+      <w:r>
+        <w:t>monthPickUpInput</w:t>
+      </w:r>
+      <w:proofErr w:type="spellEnd"/>
+      <w:r>
+        <w:t xml:space="preserve">, </w:t>
+      </w:r>
+      <w:proofErr w:type="spellStart"/>
+      <w:r>
+        <w:t>dayPickUpInput</w:t>
+      </w:r>
+      <w:proofErr w:type="spellEnd"/>
+      <w:r>
+        <w:t>,</w:t>
+      </w:r>
+    </w:p>
+    <w:p>
+      <w:r>
+        <w:t xml:space="preserve">                                    </w:t>
+      </w:r>
+      <w:proofErr w:type="spellStart"/>
+      <w:r>
+        <w:t>yearDropOffInput</w:t>
+      </w:r>
+      <w:proofErr w:type="spellEnd"/>
+      <w:r>
+        <w:t xml:space="preserve">, </w:t>
+      </w:r>
+      <w:proofErr w:type="spellStart"/>
+      <w:r>
+        <w:t>monthDropOffInput</w:t>
+      </w:r>
+      <w:proofErr w:type="spellEnd"/>
+      <w:r>
+        <w:t xml:space="preserve">, </w:t>
+      </w:r>
+      <w:proofErr w:type="spellStart"/>
+      <w:r>
+        <w:t>dayDropOffInput</w:t>
+      </w:r>
+      <w:proofErr w:type="spellEnd"/>
+      <w:r>
+        <w:t>);</w:t>
+      </w:r>
+    </w:p>
+    <w:p/>
+    <w:p/>
+    <w:p>
+      <w:r>
+        <w:t xml:space="preserve">                        } else {</w:t>
+      </w:r>
+    </w:p>
+    <w:p>
+      <w:r>
+        <w:t xml:space="preserve">                            //notify the user that the vehicle isn't available for rent during the chosen time period.</w:t>
+      </w:r>
+    </w:p>
+    <w:p>
+      <w:r>
+        <w:t xml:space="preserve">                            </w:t>
+      </w:r>
+      <w:proofErr w:type="spellStart"/>
+      <w:r>
+        <w:t>checkBookedStatus.setFill</w:t>
+      </w:r>
+      <w:proofErr w:type="spellEnd"/>
+      <w:r>
+        <w:t>(</w:t>
+      </w:r>
+      <w:proofErr w:type="spellStart"/>
+      <w:r>
+        <w:t>Color.RED</w:t>
+      </w:r>
+      <w:proofErr w:type="spellEnd"/>
+      <w:r>
+        <w:t>);</w:t>
+      </w:r>
+    </w:p>
+    <w:p>
+      <w:r>
+        <w:t xml:space="preserve">//                    </w:t>
+      </w:r>
+      <w:proofErr w:type="spellStart"/>
+      <w:r>
+        <w:t>System.out.println</w:t>
+      </w:r>
+      <w:proofErr w:type="spellEnd"/>
+      <w:r>
+        <w:t>("Vehicle isn't available for booking during requested time period.");</w:t>
+      </w:r>
+    </w:p>
+    <w:p>
+      <w:r>
+        <w:t xml:space="preserve">                            </w:t>
+      </w:r>
+      <w:proofErr w:type="spellStart"/>
+      <w:r>
+        <w:t>checkBookedStatus.setText</w:t>
+      </w:r>
+      <w:proofErr w:type="spellEnd"/>
+      <w:r>
+        <w:t>(</w:t>
+      </w:r>
+      <w:proofErr w:type="spellStart"/>
+      <w:r>
+        <w:t>chosenVeh.getPlateNo</w:t>
+      </w:r>
+      <w:proofErr w:type="spellEnd"/>
+      <w:r>
+        <w:t>() + " isn't available for booking during requested time period.");</w:t>
+      </w:r>
+    </w:p>
+    <w:p/>
+    <w:p>
+      <w:r>
+        <w:t xml:space="preserve">                            </w:t>
+      </w:r>
+      <w:proofErr w:type="spellStart"/>
+      <w:r>
+        <w:t>bookStatusText.setText</w:t>
+      </w:r>
+      <w:proofErr w:type="spellEnd"/>
+      <w:r>
+        <w:t>("");</w:t>
+      </w:r>
+    </w:p>
+    <w:p>
+      <w:r>
+        <w:t xml:space="preserve">                            </w:t>
+      </w:r>
+      <w:proofErr w:type="spellStart"/>
+      <w:r>
+        <w:t>displayTotalCost.setText</w:t>
+      </w:r>
+      <w:proofErr w:type="spellEnd"/>
+      <w:r>
+        <w:t>("");</w:t>
+      </w:r>
+    </w:p>
+    <w:p>
+      <w:r>
+        <w:t xml:space="preserve">                        }</w:t>
+      </w:r>
+    </w:p>
+    <w:p>
+      <w:r>
         <w:t xml:space="preserve">                    } else {</w:t>
       </w:r>
     </w:p>
@@ -27915,44 +28991,10 @@
       </w:r>
       <w:proofErr w:type="spellEnd"/>
       <w:r>
-        <w:t>("Please select a vehicle to book.");</w:t>
-      </w:r>
-    </w:p>
-    <w:p/>
-    <w:p>
-      <w:r>
-        <w:t xml:space="preserve">                        </w:t>
-      </w:r>
-      <w:proofErr w:type="spellStart"/>
-      <w:r>
-        <w:t>bookStatusText.setText</w:t>
-      </w:r>
-      <w:proofErr w:type="spellEnd"/>
-      <w:r>
-        <w:t>(""</w:t>
-      </w:r>
-      <w:proofErr w:type="gramStart"/>
-      <w:r>
-        <w:t xml:space="preserve">);   </w:t>
-      </w:r>
-      <w:proofErr w:type="gramEnd"/>
-      <w:r>
-        <w:t xml:space="preserve">          //clearing old booking details</w:t>
-      </w:r>
-    </w:p>
-    <w:p>
-      <w:r>
-        <w:t xml:space="preserve">                        </w:t>
-      </w:r>
-      <w:proofErr w:type="spellStart"/>
-      <w:r>
-        <w:t>displayTotalCost.setText</w:t>
-      </w:r>
-      <w:proofErr w:type="spellEnd"/>
-      <w:r>
-        <w:t>("");</w:t>
-      </w:r>
-    </w:p>
+        <w:t>("Please select a vehicle to book and enter a valid date range.");</w:t>
+      </w:r>
+    </w:p>
+    <w:p/>
     <w:p>
       <w:r>
         <w:t xml:space="preserve">                    }</w:t>
@@ -27964,7 +29006,7 @@
       </w:r>
       <w:proofErr w:type="spellStart"/>
       <w:r>
-        <w:t>NumberFormatException</w:t>
+        <w:t>NullPointerException</w:t>
       </w:r>
       <w:proofErr w:type="spellEnd"/>
       <w:r>
@@ -28002,7 +29044,7 @@
       </w:r>
       <w:proofErr w:type="spellEnd"/>
       <w:r>
-        <w:t>("Please enter a valid date in Integer Numbers.");</w:t>
+        <w:t>("Please select a vehicle to book and enter a valid date range.");</w:t>
       </w:r>
     </w:p>
     <w:p>
@@ -28010,6 +29052,7 @@
         <w:t xml:space="preserve">                }</w:t>
       </w:r>
     </w:p>
+    <w:p/>
     <w:p>
       <w:r>
         <w:t xml:space="preserve">            }</w:t>
@@ -28021,898 +29064,6 @@
       </w:r>
     </w:p>
     <w:p/>
-    <w:p/>
-    <w:p>
-      <w:r>
-        <w:t xml:space="preserve">        </w:t>
-      </w:r>
-      <w:proofErr w:type="spellStart"/>
-      <w:r>
-        <w:t>bookOnClick.setOnAction</w:t>
-      </w:r>
-      <w:proofErr w:type="spellEnd"/>
-      <w:r>
-        <w:t xml:space="preserve">(new </w:t>
-      </w:r>
-      <w:proofErr w:type="spellStart"/>
-      <w:r>
-        <w:t>EventHandler</w:t>
-      </w:r>
-      <w:proofErr w:type="spellEnd"/>
-      <w:r>
-        <w:t>&lt;</w:t>
-      </w:r>
-      <w:proofErr w:type="spellStart"/>
-      <w:r>
-        <w:t>ActionEvent</w:t>
-      </w:r>
-      <w:proofErr w:type="spellEnd"/>
-      <w:proofErr w:type="gramStart"/>
-      <w:r>
-        <w:t>&gt;(</w:t>
-      </w:r>
-      <w:proofErr w:type="gramEnd"/>
-      <w:r>
-        <w:t>) {           //actions when Book button is clicked</w:t>
-      </w:r>
-    </w:p>
-    <w:p/>
-    <w:p>
-      <w:r>
-        <w:t xml:space="preserve">            @Override</w:t>
-      </w:r>
-    </w:p>
-    <w:p>
-      <w:r>
-        <w:t xml:space="preserve">            public void </w:t>
-      </w:r>
-      <w:proofErr w:type="gramStart"/>
-      <w:r>
-        <w:t>handle(</w:t>
-      </w:r>
-      <w:proofErr w:type="spellStart"/>
-      <w:proofErr w:type="gramEnd"/>
-      <w:r>
-        <w:t>ActionEvent</w:t>
-      </w:r>
-      <w:proofErr w:type="spellEnd"/>
-      <w:r>
-        <w:t xml:space="preserve"> event) {</w:t>
-      </w:r>
-    </w:p>
-    <w:p/>
-    <w:p>
-      <w:r>
-        <w:t xml:space="preserve">                try {</w:t>
-      </w:r>
-    </w:p>
-    <w:p>
-      <w:r>
-        <w:t xml:space="preserve">                    if (</w:t>
-      </w:r>
-      <w:proofErr w:type="spellStart"/>
-      <w:r>
-        <w:t>tableOfVehicles.getSelectionModel</w:t>
-      </w:r>
-      <w:proofErr w:type="spellEnd"/>
-      <w:r>
-        <w:t>(</w:t>
-      </w:r>
-      <w:proofErr w:type="gramStart"/>
-      <w:r>
-        <w:t>).</w:t>
-      </w:r>
-      <w:proofErr w:type="spellStart"/>
-      <w:r>
-        <w:t>getSelectedItem</w:t>
-      </w:r>
-      <w:proofErr w:type="spellEnd"/>
-      <w:proofErr w:type="gramEnd"/>
-      <w:r>
-        <w:t>() != null) {</w:t>
-      </w:r>
-    </w:p>
-    <w:p>
-      <w:r>
-        <w:t xml:space="preserve">                        //getting selected vehicle's information</w:t>
-      </w:r>
-    </w:p>
-    <w:p>
-      <w:r>
-        <w:t xml:space="preserve">                        Vehicle </w:t>
-      </w:r>
-      <w:proofErr w:type="spellStart"/>
-      <w:r>
-        <w:t>chosenVeh</w:t>
-      </w:r>
-      <w:proofErr w:type="spellEnd"/>
-      <w:r>
-        <w:t xml:space="preserve"> = (Vehicle) </w:t>
-      </w:r>
-      <w:proofErr w:type="spellStart"/>
-      <w:r>
-        <w:t>tableOfVehicles.getSelectionModel</w:t>
-      </w:r>
-      <w:proofErr w:type="spellEnd"/>
-      <w:r>
-        <w:t>(</w:t>
-      </w:r>
-      <w:proofErr w:type="gramStart"/>
-      <w:r>
-        <w:t>).</w:t>
-      </w:r>
-      <w:proofErr w:type="spellStart"/>
-      <w:r>
-        <w:t>getSelectedItem</w:t>
-      </w:r>
-      <w:proofErr w:type="spellEnd"/>
-      <w:proofErr w:type="gramEnd"/>
-      <w:r>
-        <w:t>();        //selected vehicle's information</w:t>
-      </w:r>
-    </w:p>
-    <w:p>
-      <w:r>
-        <w:t xml:space="preserve">                        //</w:t>
-      </w:r>
-      <w:proofErr w:type="gramStart"/>
-      <w:r>
-        <w:t>down-casted</w:t>
-      </w:r>
-      <w:proofErr w:type="gramEnd"/>
-      <w:r>
-        <w:t xml:space="preserve"> from Object type to Vehicle type</w:t>
-      </w:r>
-    </w:p>
-    <w:p>
-      <w:r>
-        <w:t xml:space="preserve">                        </w:t>
-      </w:r>
-      <w:proofErr w:type="spellStart"/>
-      <w:r>
-        <w:t>System.out.println</w:t>
-      </w:r>
-      <w:proofErr w:type="spellEnd"/>
-      <w:r>
-        <w:t>(</w:t>
-      </w:r>
-      <w:proofErr w:type="spellStart"/>
-      <w:r>
-        <w:t>chosenVeh</w:t>
-      </w:r>
-      <w:proofErr w:type="spellEnd"/>
-      <w:proofErr w:type="gramStart"/>
-      <w:r>
-        <w:t xml:space="preserve">);   </w:t>
-      </w:r>
-      <w:proofErr w:type="gramEnd"/>
-      <w:r>
-        <w:t xml:space="preserve">   //to check whether expected vehicle was chosen</w:t>
-      </w:r>
-    </w:p>
-    <w:p/>
-    <w:p>
-      <w:r>
-        <w:t xml:space="preserve">                        Schedule </w:t>
-      </w:r>
-      <w:proofErr w:type="spellStart"/>
-      <w:r>
-        <w:t>newBooking</w:t>
-      </w:r>
-      <w:proofErr w:type="spellEnd"/>
-      <w:r>
-        <w:t xml:space="preserve"> = new </w:t>
-      </w:r>
-      <w:proofErr w:type="gramStart"/>
-      <w:r>
-        <w:t>Schedule(</w:t>
-      </w:r>
-      <w:proofErr w:type="spellStart"/>
-      <w:proofErr w:type="gramEnd"/>
-      <w:r>
-        <w:t>pickDatePicker.getValue</w:t>
-      </w:r>
-      <w:proofErr w:type="spellEnd"/>
-      <w:r>
-        <w:t xml:space="preserve">(), </w:t>
-      </w:r>
-      <w:proofErr w:type="spellStart"/>
-      <w:r>
-        <w:t>dropDatePicker.getValue</w:t>
-      </w:r>
-      <w:proofErr w:type="spellEnd"/>
-      <w:r>
-        <w:t>());</w:t>
-      </w:r>
-    </w:p>
-    <w:p/>
-    <w:p>
-      <w:r>
-        <w:t xml:space="preserve">                        </w:t>
-      </w:r>
-      <w:proofErr w:type="spellStart"/>
-      <w:r>
-        <w:t>boolean</w:t>
-      </w:r>
-      <w:proofErr w:type="spellEnd"/>
-      <w:r>
-        <w:t xml:space="preserve"> booked = </w:t>
-      </w:r>
-      <w:proofErr w:type="spellStart"/>
-      <w:r>
-        <w:t>GUIController.createBooking</w:t>
-      </w:r>
-      <w:proofErr w:type="spellEnd"/>
-      <w:r>
-        <w:t>(</w:t>
-      </w:r>
-      <w:proofErr w:type="spellStart"/>
-      <w:r>
-        <w:t>chosenVeh</w:t>
-      </w:r>
-      <w:proofErr w:type="spellEnd"/>
-      <w:r>
-        <w:t xml:space="preserve">, </w:t>
-      </w:r>
-      <w:proofErr w:type="spellStart"/>
-      <w:r>
-        <w:t>newBooking</w:t>
-      </w:r>
-      <w:proofErr w:type="spellEnd"/>
-      <w:r>
-        <w:t>);</w:t>
-      </w:r>
-    </w:p>
-    <w:p/>
-    <w:p>
-      <w:r>
-        <w:t xml:space="preserve">                        if (booked) {</w:t>
-      </w:r>
-    </w:p>
-    <w:p/>
-    <w:p>
-      <w:r>
-        <w:t xml:space="preserve">                            </w:t>
-      </w:r>
-      <w:proofErr w:type="spellStart"/>
-      <w:r>
-        <w:t>checkBookedStatus.setFill</w:t>
-      </w:r>
-      <w:proofErr w:type="spellEnd"/>
-      <w:r>
-        <w:t>(</w:t>
-      </w:r>
-      <w:proofErr w:type="spellStart"/>
-      <w:r>
-        <w:t>Color.GREEN</w:t>
-      </w:r>
-      <w:proofErr w:type="spellEnd"/>
-      <w:r>
-        <w:t>);</w:t>
-      </w:r>
-    </w:p>
-    <w:p>
-      <w:r>
-        <w:t xml:space="preserve">//                    </w:t>
-      </w:r>
-      <w:proofErr w:type="spellStart"/>
-      <w:r>
-        <w:t>System.out.println</w:t>
-      </w:r>
-      <w:proofErr w:type="spellEnd"/>
-      <w:r>
-        <w:t>("Vehicle is available for booking.");</w:t>
-      </w:r>
-    </w:p>
-    <w:p>
-      <w:r>
-        <w:t xml:space="preserve">                            </w:t>
-      </w:r>
-      <w:proofErr w:type="spellStart"/>
-      <w:r>
-        <w:t>checkBookedStatus.setText</w:t>
-      </w:r>
-      <w:proofErr w:type="spellEnd"/>
-      <w:r>
-        <w:t>(</w:t>
-      </w:r>
-      <w:proofErr w:type="spellStart"/>
-      <w:r>
-        <w:t>chosenVeh.getPlateNo</w:t>
-      </w:r>
-      <w:proofErr w:type="spellEnd"/>
-      <w:r>
-        <w:t>() + " is available for booking.");</w:t>
-      </w:r>
-    </w:p>
-    <w:p/>
-    <w:p/>
-    <w:p>
-      <w:r>
-        <w:t xml:space="preserve">                            </w:t>
-      </w:r>
-      <w:proofErr w:type="spellStart"/>
-      <w:r>
-        <w:t>bookStatusText.setText</w:t>
-      </w:r>
-      <w:proofErr w:type="spellEnd"/>
-      <w:r>
-        <w:t xml:space="preserve">("Booked vehicle with Plate No: " + </w:t>
-      </w:r>
-      <w:proofErr w:type="spellStart"/>
-      <w:r>
-        <w:t>chosenVeh.getPlateNo</w:t>
-      </w:r>
-      <w:proofErr w:type="spellEnd"/>
-      <w:r>
-        <w:t>() + " from " +</w:t>
-      </w:r>
-    </w:p>
-    <w:p>
-      <w:r>
-        <w:t xml:space="preserve">                                    </w:t>
-      </w:r>
-      <w:proofErr w:type="spellStart"/>
-      <w:r>
-        <w:t>newBooking.getPickUp</w:t>
-      </w:r>
-      <w:proofErr w:type="spellEnd"/>
-      <w:r>
-        <w:t xml:space="preserve">() + " to " + </w:t>
-      </w:r>
-      <w:proofErr w:type="spellStart"/>
-      <w:r>
-        <w:t>newBooking.getDropOff</w:t>
-      </w:r>
-      <w:proofErr w:type="spellEnd"/>
-      <w:r>
-        <w:t>());</w:t>
-      </w:r>
-    </w:p>
-    <w:p/>
-    <w:p>
-      <w:r>
-        <w:t xml:space="preserve">                            </w:t>
-      </w:r>
-      <w:proofErr w:type="spellStart"/>
-      <w:r>
-        <w:t>displayTotalCost.setText</w:t>
-      </w:r>
-      <w:proofErr w:type="spellEnd"/>
-      <w:r>
-        <w:t xml:space="preserve">("Total Cost: £" + </w:t>
-      </w:r>
-      <w:proofErr w:type="spellStart"/>
-      <w:r>
-        <w:t>GUIController.getCalculatedRent</w:t>
-      </w:r>
-      <w:proofErr w:type="spellEnd"/>
-      <w:r>
-        <w:t>(</w:t>
-      </w:r>
-      <w:proofErr w:type="spellStart"/>
-      <w:r>
-        <w:t>chosenVeh.getDailyCost</w:t>
-      </w:r>
-      <w:proofErr w:type="spellEnd"/>
-      <w:r>
-        <w:t xml:space="preserve">(), </w:t>
-      </w:r>
-      <w:proofErr w:type="spellStart"/>
-      <w:r>
-        <w:t>newBooking</w:t>
-      </w:r>
-      <w:proofErr w:type="spellEnd"/>
-      <w:r>
-        <w:t>));</w:t>
-      </w:r>
-    </w:p>
-    <w:p/>
-    <w:p/>
-    <w:p/>
-    <w:p/>
-    <w:p>
-      <w:r>
-        <w:t xml:space="preserve">                            int </w:t>
-      </w:r>
-      <w:proofErr w:type="spellStart"/>
-      <w:r>
-        <w:t>yearPickUpInput</w:t>
-      </w:r>
-      <w:proofErr w:type="spellEnd"/>
-      <w:r>
-        <w:t xml:space="preserve"> = </w:t>
-      </w:r>
-      <w:proofErr w:type="spellStart"/>
-      <w:r>
-        <w:t>pickDatePicker.getValue</w:t>
-      </w:r>
-      <w:proofErr w:type="spellEnd"/>
-      <w:r>
-        <w:t>(</w:t>
-      </w:r>
-      <w:proofErr w:type="gramStart"/>
-      <w:r>
-        <w:t>).</w:t>
-      </w:r>
-      <w:proofErr w:type="spellStart"/>
-      <w:r>
-        <w:t>getYear</w:t>
-      </w:r>
-      <w:proofErr w:type="spellEnd"/>
-      <w:proofErr w:type="gramEnd"/>
-      <w:r>
-        <w:t>();</w:t>
-      </w:r>
-    </w:p>
-    <w:p>
-      <w:r>
-        <w:t xml:space="preserve">                            int </w:t>
-      </w:r>
-      <w:proofErr w:type="spellStart"/>
-      <w:r>
-        <w:t>monthPickUpInput</w:t>
-      </w:r>
-      <w:proofErr w:type="spellEnd"/>
-      <w:r>
-        <w:t xml:space="preserve"> = </w:t>
-      </w:r>
-      <w:proofErr w:type="spellStart"/>
-      <w:r>
-        <w:t>pickDatePicker.getValue</w:t>
-      </w:r>
-      <w:proofErr w:type="spellEnd"/>
-      <w:r>
-        <w:t>(</w:t>
-      </w:r>
-      <w:proofErr w:type="gramStart"/>
-      <w:r>
-        <w:t>).</w:t>
-      </w:r>
-      <w:proofErr w:type="spellStart"/>
-      <w:r>
-        <w:t>getMonthValue</w:t>
-      </w:r>
-      <w:proofErr w:type="spellEnd"/>
-      <w:proofErr w:type="gramEnd"/>
-      <w:r>
-        <w:t>();</w:t>
-      </w:r>
-    </w:p>
-    <w:p>
-      <w:r>
-        <w:t xml:space="preserve">                            int </w:t>
-      </w:r>
-      <w:proofErr w:type="spellStart"/>
-      <w:r>
-        <w:t>dayPickUpInput</w:t>
-      </w:r>
-      <w:proofErr w:type="spellEnd"/>
-      <w:r>
-        <w:t xml:space="preserve"> = </w:t>
-      </w:r>
-      <w:proofErr w:type="spellStart"/>
-      <w:r>
-        <w:t>pickDatePicker.getValue</w:t>
-      </w:r>
-      <w:proofErr w:type="spellEnd"/>
-      <w:r>
-        <w:t>(</w:t>
-      </w:r>
-      <w:proofErr w:type="gramStart"/>
-      <w:r>
-        <w:t>).</w:t>
-      </w:r>
-      <w:proofErr w:type="spellStart"/>
-      <w:r>
-        <w:t>getDayOfMonth</w:t>
-      </w:r>
-      <w:proofErr w:type="spellEnd"/>
-      <w:proofErr w:type="gramEnd"/>
-      <w:r>
-        <w:t>();</w:t>
-      </w:r>
-    </w:p>
-    <w:p/>
-    <w:p>
-      <w:r>
-        <w:t xml:space="preserve">                            int </w:t>
-      </w:r>
-      <w:proofErr w:type="spellStart"/>
-      <w:r>
-        <w:t>yearDropOffInput</w:t>
-      </w:r>
-      <w:proofErr w:type="spellEnd"/>
-      <w:r>
-        <w:t xml:space="preserve"> = </w:t>
-      </w:r>
-      <w:proofErr w:type="spellStart"/>
-      <w:r>
-        <w:t>pickDatePicker.getValue</w:t>
-      </w:r>
-      <w:proofErr w:type="spellEnd"/>
-      <w:r>
-        <w:t>(</w:t>
-      </w:r>
-      <w:proofErr w:type="gramStart"/>
-      <w:r>
-        <w:t>).</w:t>
-      </w:r>
-      <w:proofErr w:type="spellStart"/>
-      <w:r>
-        <w:t>getYear</w:t>
-      </w:r>
-      <w:proofErr w:type="spellEnd"/>
-      <w:proofErr w:type="gramEnd"/>
-      <w:r>
-        <w:t>();</w:t>
-      </w:r>
-    </w:p>
-    <w:p>
-      <w:r>
-        <w:t xml:space="preserve">                            int </w:t>
-      </w:r>
-      <w:proofErr w:type="spellStart"/>
-      <w:r>
-        <w:t>monthDropOffInput</w:t>
-      </w:r>
-      <w:proofErr w:type="spellEnd"/>
-      <w:r>
-        <w:t xml:space="preserve"> = </w:t>
-      </w:r>
-      <w:proofErr w:type="spellStart"/>
-      <w:r>
-        <w:t>pickDatePicker.getValue</w:t>
-      </w:r>
-      <w:proofErr w:type="spellEnd"/>
-      <w:r>
-        <w:t>(</w:t>
-      </w:r>
-      <w:proofErr w:type="gramStart"/>
-      <w:r>
-        <w:t>).</w:t>
-      </w:r>
-      <w:proofErr w:type="spellStart"/>
-      <w:r>
-        <w:t>getMonthValue</w:t>
-      </w:r>
-      <w:proofErr w:type="spellEnd"/>
-      <w:proofErr w:type="gramEnd"/>
-      <w:r>
-        <w:t>();</w:t>
-      </w:r>
-    </w:p>
-    <w:p>
-      <w:r>
-        <w:t xml:space="preserve">                            int </w:t>
-      </w:r>
-      <w:proofErr w:type="spellStart"/>
-      <w:r>
-        <w:t>dayDropOffInput</w:t>
-      </w:r>
-      <w:proofErr w:type="spellEnd"/>
-      <w:r>
-        <w:t xml:space="preserve"> = </w:t>
-      </w:r>
-      <w:proofErr w:type="spellStart"/>
-      <w:r>
-        <w:t>pickDatePicker.getValue</w:t>
-      </w:r>
-      <w:proofErr w:type="spellEnd"/>
-      <w:r>
-        <w:t>(</w:t>
-      </w:r>
-      <w:proofErr w:type="gramStart"/>
-      <w:r>
-        <w:t>).</w:t>
-      </w:r>
-      <w:proofErr w:type="spellStart"/>
-      <w:r>
-        <w:t>getDayOfMonth</w:t>
-      </w:r>
-      <w:proofErr w:type="spellEnd"/>
-      <w:proofErr w:type="gramEnd"/>
-      <w:r>
-        <w:t>();</w:t>
-      </w:r>
-    </w:p>
-    <w:p/>
-    <w:p>
-      <w:r>
-        <w:t xml:space="preserve">                            //</w:t>
-      </w:r>
-      <w:proofErr w:type="spellStart"/>
-      <w:r>
-        <w:t>addToBookedDB</w:t>
-      </w:r>
-      <w:proofErr w:type="spellEnd"/>
-      <w:r>
-        <w:t xml:space="preserve"> here</w:t>
-      </w:r>
-    </w:p>
-    <w:p>
-      <w:r>
-        <w:t xml:space="preserve">                            </w:t>
-      </w:r>
-      <w:proofErr w:type="spellStart"/>
-      <w:r>
-        <w:t>DatabaseController.addToBookedDB</w:t>
-      </w:r>
-      <w:proofErr w:type="spellEnd"/>
-      <w:r>
-        <w:t>(</w:t>
-      </w:r>
-      <w:proofErr w:type="spellStart"/>
-      <w:r>
-        <w:t>chosenVeh.getPlateNo</w:t>
-      </w:r>
-      <w:proofErr w:type="spellEnd"/>
-      <w:r>
-        <w:t xml:space="preserve">(), </w:t>
-      </w:r>
-      <w:proofErr w:type="spellStart"/>
-      <w:r>
-        <w:t>yearPickUpInput</w:t>
-      </w:r>
-      <w:proofErr w:type="spellEnd"/>
-      <w:r>
-        <w:t xml:space="preserve">, </w:t>
-      </w:r>
-      <w:proofErr w:type="spellStart"/>
-      <w:r>
-        <w:t>monthPickUpInput</w:t>
-      </w:r>
-      <w:proofErr w:type="spellEnd"/>
-      <w:r>
-        <w:t xml:space="preserve">, </w:t>
-      </w:r>
-      <w:proofErr w:type="spellStart"/>
-      <w:r>
-        <w:t>dayPickUpInput</w:t>
-      </w:r>
-      <w:proofErr w:type="spellEnd"/>
-      <w:r>
-        <w:t>,</w:t>
-      </w:r>
-    </w:p>
-    <w:p>
-      <w:r>
-        <w:t xml:space="preserve">                                    </w:t>
-      </w:r>
-      <w:proofErr w:type="spellStart"/>
-      <w:r>
-        <w:t>yearDropOffInput</w:t>
-      </w:r>
-      <w:proofErr w:type="spellEnd"/>
-      <w:r>
-        <w:t xml:space="preserve">, </w:t>
-      </w:r>
-      <w:proofErr w:type="spellStart"/>
-      <w:r>
-        <w:t>monthDropOffInput</w:t>
-      </w:r>
-      <w:proofErr w:type="spellEnd"/>
-      <w:r>
-        <w:t xml:space="preserve">, </w:t>
-      </w:r>
-      <w:proofErr w:type="spellStart"/>
-      <w:r>
-        <w:t>dayDropOffInput</w:t>
-      </w:r>
-      <w:proofErr w:type="spellEnd"/>
-      <w:r>
-        <w:t>);</w:t>
-      </w:r>
-    </w:p>
-    <w:p/>
-    <w:p/>
-    <w:p/>
-    <w:p>
-      <w:r>
-        <w:t xml:space="preserve">                        } else {</w:t>
-      </w:r>
-    </w:p>
-    <w:p>
-      <w:r>
-        <w:t xml:space="preserve">                            //notify the user that the vehicle isn't available for rent during the chosen time period.</w:t>
-      </w:r>
-    </w:p>
-    <w:p>
-      <w:r>
-        <w:t xml:space="preserve">                            </w:t>
-      </w:r>
-      <w:proofErr w:type="spellStart"/>
-      <w:r>
-        <w:t>checkBookedStatus.setFill</w:t>
-      </w:r>
-      <w:proofErr w:type="spellEnd"/>
-      <w:r>
-        <w:t>(</w:t>
-      </w:r>
-      <w:proofErr w:type="spellStart"/>
-      <w:r>
-        <w:t>Color.RED</w:t>
-      </w:r>
-      <w:proofErr w:type="spellEnd"/>
-      <w:r>
-        <w:t>);</w:t>
-      </w:r>
-    </w:p>
-    <w:p>
-      <w:r>
-        <w:t xml:space="preserve">//                    </w:t>
-      </w:r>
-      <w:proofErr w:type="spellStart"/>
-      <w:r>
-        <w:t>System.out.println</w:t>
-      </w:r>
-      <w:proofErr w:type="spellEnd"/>
-      <w:r>
-        <w:t>("Vehicle isn't available for booking during requested time period.");</w:t>
-      </w:r>
-    </w:p>
-    <w:p>
-      <w:r>
-        <w:t xml:space="preserve">                            </w:t>
-      </w:r>
-      <w:proofErr w:type="spellStart"/>
-      <w:r>
-        <w:t>checkBookedStatus.setText</w:t>
-      </w:r>
-      <w:proofErr w:type="spellEnd"/>
-      <w:r>
-        <w:t>(</w:t>
-      </w:r>
-      <w:proofErr w:type="spellStart"/>
-      <w:r>
-        <w:t>chosenVeh.getPlateNo</w:t>
-      </w:r>
-      <w:proofErr w:type="spellEnd"/>
-      <w:r>
-        <w:t>() + " isn't available for booking during requested time period.");</w:t>
-      </w:r>
-    </w:p>
-    <w:p/>
-    <w:p>
-      <w:r>
-        <w:t xml:space="preserve">                            </w:t>
-      </w:r>
-      <w:proofErr w:type="spellStart"/>
-      <w:r>
-        <w:t>bookStatusText.setText</w:t>
-      </w:r>
-      <w:proofErr w:type="spellEnd"/>
-      <w:r>
-        <w:t>("");</w:t>
-      </w:r>
-    </w:p>
-    <w:p>
-      <w:r>
-        <w:t xml:space="preserve">                            </w:t>
-      </w:r>
-      <w:proofErr w:type="spellStart"/>
-      <w:r>
-        <w:t>displayTotalCost.setText</w:t>
-      </w:r>
-      <w:proofErr w:type="spellEnd"/>
-      <w:r>
-        <w:t>("");</w:t>
-      </w:r>
-    </w:p>
-    <w:p>
-      <w:r>
-        <w:t xml:space="preserve">                        }</w:t>
-      </w:r>
-    </w:p>
-    <w:p>
-      <w:r>
-        <w:t xml:space="preserve">                    } else {</w:t>
-      </w:r>
-    </w:p>
-    <w:p>
-      <w:r>
-        <w:t xml:space="preserve">                        </w:t>
-      </w:r>
-      <w:proofErr w:type="spellStart"/>
-      <w:r>
-        <w:t>checkBookedStatus.setFill</w:t>
-      </w:r>
-      <w:proofErr w:type="spellEnd"/>
-      <w:r>
-        <w:t>(</w:t>
-      </w:r>
-      <w:proofErr w:type="spellStart"/>
-      <w:r>
-        <w:t>Color.DARKGRAY</w:t>
-      </w:r>
-      <w:proofErr w:type="spellEnd"/>
-      <w:r>
-        <w:t>);</w:t>
-      </w:r>
-    </w:p>
-    <w:p>
-      <w:r>
-        <w:t xml:space="preserve">                        </w:t>
-      </w:r>
-      <w:proofErr w:type="spellStart"/>
-      <w:r>
-        <w:t>checkBookedStatus.setText</w:t>
-      </w:r>
-      <w:proofErr w:type="spellEnd"/>
-      <w:r>
-        <w:t>("Please select a vehicle to book.");</w:t>
-      </w:r>
-    </w:p>
-    <w:p/>
-    <w:p>
-      <w:r>
-        <w:t xml:space="preserve">                    }</w:t>
-      </w:r>
-    </w:p>
-    <w:p>
-      <w:r>
-        <w:t xml:space="preserve">                } catch (</w:t>
-      </w:r>
-      <w:proofErr w:type="spellStart"/>
-      <w:r>
-        <w:t>NumberFormatException</w:t>
-      </w:r>
-      <w:proofErr w:type="spellEnd"/>
-      <w:r>
-        <w:t xml:space="preserve"> e) {</w:t>
-      </w:r>
-    </w:p>
-    <w:p>
-      <w:r>
-        <w:t xml:space="preserve">                    </w:t>
-      </w:r>
-      <w:proofErr w:type="spellStart"/>
-      <w:r>
-        <w:t>checkBookedStatus.setFill</w:t>
-      </w:r>
-      <w:proofErr w:type="spellEnd"/>
-      <w:r>
-        <w:t>(</w:t>
-      </w:r>
-      <w:proofErr w:type="spellStart"/>
-      <w:r>
-        <w:t>Color.DARKGRAY</w:t>
-      </w:r>
-      <w:proofErr w:type="spellEnd"/>
-      <w:r>
-        <w:t>);</w:t>
-      </w:r>
-    </w:p>
-    <w:p>
-      <w:r>
-        <w:t xml:space="preserve">                    </w:t>
-      </w:r>
-      <w:proofErr w:type="spellStart"/>
-      <w:r>
-        <w:t>checkBookedStatus.setText</w:t>
-      </w:r>
-      <w:proofErr w:type="spellEnd"/>
-      <w:r>
-        <w:t>("Please enter a valid date in Integer Numbers.");</w:t>
-      </w:r>
-    </w:p>
-    <w:p>
-      <w:r>
-        <w:t xml:space="preserve">                }</w:t>
-      </w:r>
-    </w:p>
-    <w:p/>
-    <w:p>
-      <w:r>
-        <w:t xml:space="preserve">            }</w:t>
-      </w:r>
-    </w:p>
-    <w:p>
-      <w:r>
-        <w:t xml:space="preserve">        });</w:t>
-      </w:r>
-    </w:p>
-    <w:p/>
     <w:p>
       <w:r>
         <w:t xml:space="preserve">    }</w:t>
@@ -28963,6 +29114,7 @@
     </w:p>
     <w:p>
       <w:r>
+        <w:lastRenderedPageBreak/>
         <w:t>https://stackoverflow.com/questions/17388866/getting-selected-item-from-a-javafx-tableview</w:t>
       </w:r>
     </w:p>
@@ -29007,7 +29159,6 @@
     <w:p/>
     <w:p>
       <w:r>
-        <w:lastRenderedPageBreak/>
         <w:t>Multithreading for GUI</w:t>
       </w:r>
     </w:p>
@@ -29045,7 +29196,7 @@
       <w:pPr>
         <w:pStyle w:val="Heading3"/>
       </w:pPr>
-      <w:bookmarkStart w:id="23" w:name="_Toc26106140"/>
+      <w:bookmarkStart w:id="23" w:name="_Toc26186926"/>
       <w:r>
         <w:lastRenderedPageBreak/>
         <w:t>Screenshots – JavaFX GUI</w:t>
@@ -33504,7 +33655,7 @@
       <w:pPr>
         <w:pStyle w:val="Heading2"/>
       </w:pPr>
-      <w:bookmarkStart w:id="29" w:name="_Toc26106141"/>
+      <w:bookmarkStart w:id="29" w:name="_Toc26186927"/>
       <w:r>
         <w:lastRenderedPageBreak/>
         <w:t>Angular GUI</w:t>
@@ -33515,7 +33666,7 @@
       <w:pPr>
         <w:pStyle w:val="Heading3"/>
       </w:pPr>
-      <w:bookmarkStart w:id="30" w:name="_Toc26106142"/>
+      <w:bookmarkStart w:id="30" w:name="_Toc26186928"/>
       <w:r>
         <w:t>app.component.html</w:t>
       </w:r>
@@ -34911,7 +35062,7 @@
       <w:pPr>
         <w:pStyle w:val="Heading3"/>
       </w:pPr>
-      <w:bookmarkStart w:id="31" w:name="_Toc26106143"/>
+      <w:bookmarkStart w:id="31" w:name="_Toc26186929"/>
       <w:proofErr w:type="spellStart"/>
       <w:proofErr w:type="gramStart"/>
       <w:r>
@@ -38322,7 +38473,7 @@
       <w:pPr>
         <w:pStyle w:val="Heading3"/>
       </w:pPr>
-      <w:bookmarkStart w:id="32" w:name="_Toc26106144"/>
+      <w:bookmarkStart w:id="32" w:name="_Toc26186930"/>
       <w:proofErr w:type="spellStart"/>
       <w:proofErr w:type="gramStart"/>
       <w:r>
@@ -38636,7 +38787,7 @@
       <w:pPr>
         <w:pStyle w:val="Heading3"/>
       </w:pPr>
-      <w:bookmarkStart w:id="33" w:name="_Toc26106145"/>
+      <w:bookmarkStart w:id="33" w:name="_Toc26186931"/>
       <w:proofErr w:type="spellStart"/>
       <w:proofErr w:type="gramStart"/>
       <w:r>
@@ -38789,7 +38940,7 @@
       <w:pPr>
         <w:pStyle w:val="Heading3"/>
       </w:pPr>
-      <w:bookmarkStart w:id="34" w:name="_Toc26106146"/>
+      <w:bookmarkStart w:id="34" w:name="_Toc26186932"/>
       <w:proofErr w:type="spellStart"/>
       <w:proofErr w:type="gramStart"/>
       <w:r>
@@ -39406,7 +39557,7 @@
       <w:pPr>
         <w:pStyle w:val="Heading3"/>
       </w:pPr>
-      <w:bookmarkStart w:id="35" w:name="_Toc26106147"/>
+      <w:bookmarkStart w:id="35" w:name="_Toc26186933"/>
       <w:r>
         <w:lastRenderedPageBreak/>
         <w:t>Screenshots – Angular GUI</w:t>
@@ -39913,7 +40064,7 @@
       <w:pPr>
         <w:pStyle w:val="Heading1"/>
       </w:pPr>
-      <w:bookmarkStart w:id="36" w:name="_Toc26106148"/>
+      <w:bookmarkStart w:id="36" w:name="_Toc26186934"/>
       <w:r>
         <w:lastRenderedPageBreak/>
         <w:t>Testing</w:t>
@@ -39924,7 +40075,7 @@
       <w:pPr>
         <w:pStyle w:val="Heading2"/>
       </w:pPr>
-      <w:bookmarkStart w:id="37" w:name="_Toc26106149"/>
+      <w:bookmarkStart w:id="37" w:name="_Toc26186935"/>
       <w:r>
         <w:t>Test Plan</w:t>
       </w:r>
@@ -41931,7 +42082,7 @@
       <w:pPr>
         <w:pStyle w:val="Heading2"/>
       </w:pPr>
-      <w:bookmarkStart w:id="38" w:name="_Toc26106150"/>
+      <w:bookmarkStart w:id="38" w:name="_Toc26186936"/>
       <w:r>
         <w:lastRenderedPageBreak/>
         <w:t>Automated testing with Junit</w:t>
@@ -41942,7 +42093,7 @@
       <w:pPr>
         <w:pStyle w:val="Heading3"/>
       </w:pPr>
-      <w:bookmarkStart w:id="39" w:name="_Toc26106151"/>
+      <w:bookmarkStart w:id="39" w:name="_Toc26186937"/>
       <w:r>
         <w:t>Code – Junit testing</w:t>
       </w:r>
@@ -49871,7 +50022,7 @@
       <w:pPr>
         <w:pStyle w:val="Heading3"/>
       </w:pPr>
-      <w:bookmarkStart w:id="40" w:name="_Toc26106152"/>
+      <w:bookmarkStart w:id="40" w:name="_Toc26186938"/>
       <w:r>
         <w:lastRenderedPageBreak/>
         <w:t>Screenshot</w:t>
@@ -51205,7 +51356,7 @@
 </file>
 
 <file path=customXml/itemProps1.xml><?xml version="1.0" encoding="utf-8"?>
-<ds:datastoreItem xmlns:ds="http://schemas.openxmlformats.org/officeDocument/2006/customXml" ds:itemID="{9C9CC3B6-39C3-4F12-937E-3BA0D13D08F4}">
+<ds:datastoreItem xmlns:ds="http://schemas.openxmlformats.org/officeDocument/2006/customXml" ds:itemID="{87C9CCA2-09F7-459B-A921-241EABE41941}">
   <ds:schemaRefs>
     <ds:schemaRef ds:uri="http://schemas.openxmlformats.org/officeDocument/2006/bibliography"/>
   </ds:schemaRefs>

</xml_diff>